<commit_message>
Final Lab 0 Submission
</commit_message>
<xml_diff>
--- a/lab0/Lab Report 0.docx
+++ b/lab0/Lab Report 0.docx
@@ -371,34 +371,106 @@
           <w:sz w:val="20"/>
           <w:szCs w:val="20"/>
         </w:rPr>
-        <w:t xml:space="preserve"> Notebooks. Once we had successfully performed a buffer in all three environments, we were to compare and contrast the process in each of the environments.</w:t>
-      </w:r>
-    </w:p>
-    <w:p>
-      <w:pPr>
-        <w:rPr>
-          <w:rFonts w:ascii="Times New Roman" w:eastAsia="Times New Roman" w:hAnsi="Times New Roman" w:cs="Times New Roman"/>
-          <w:b/>
-        </w:rPr>
-      </w:pPr>
-    </w:p>
-    <w:p>
-      <w:pPr>
-        <w:rPr>
-          <w:rFonts w:ascii="Times New Roman" w:eastAsia="Times New Roman" w:hAnsi="Times New Roman" w:cs="Times New Roman"/>
-          <w:color w:val="000000" w:themeColor="text1"/>
-          <w:sz w:val="20"/>
-          <w:szCs w:val="20"/>
-        </w:rPr>
-      </w:pPr>
-      <w:r>
-        <w:rPr>
-          <w:rFonts w:ascii="Times New Roman" w:eastAsia="Times New Roman" w:hAnsi="Times New Roman" w:cs="Times New Roman"/>
-          <w:color w:val="000000" w:themeColor="text1"/>
-          <w:sz w:val="20"/>
-          <w:szCs w:val="20"/>
-        </w:rPr>
-        <w:t>The network dataset I have chosen to use is the “Bikeways” shapefile from MNDOT, which contains geographic information of all the bikeways in the Twin Cities area. Using this file, the illustrative figure below describes the process outlined above:</w:t>
+        <w:t xml:space="preserve"> Notebooks. Once we had successfully performed a buffer in all three environments, we were to compare and contrast the process</w:t>
+      </w:r>
+      <w:r>
+        <w:rPr>
+          <w:rFonts w:ascii="Times New Roman" w:eastAsia="Times New Roman" w:hAnsi="Times New Roman" w:cs="Times New Roman"/>
+          <w:color w:val="000000" w:themeColor="text1"/>
+          <w:sz w:val="20"/>
+          <w:szCs w:val="20"/>
+        </w:rPr>
+        <w:t>es</w:t>
+      </w:r>
+      <w:r>
+        <w:rPr>
+          <w:rFonts w:ascii="Times New Roman" w:eastAsia="Times New Roman" w:hAnsi="Times New Roman" w:cs="Times New Roman"/>
+          <w:color w:val="000000" w:themeColor="text1"/>
+          <w:sz w:val="20"/>
+          <w:szCs w:val="20"/>
+        </w:rPr>
+        <w:t xml:space="preserve"> in each of the environments.</w:t>
+      </w:r>
+    </w:p>
+    <w:p>
+      <w:pPr>
+        <w:rPr>
+          <w:rFonts w:ascii="Times New Roman" w:eastAsia="Times New Roman" w:hAnsi="Times New Roman" w:cs="Times New Roman"/>
+          <w:b/>
+        </w:rPr>
+      </w:pPr>
+    </w:p>
+    <w:p>
+      <w:pPr>
+        <w:rPr>
+          <w:rFonts w:ascii="Times New Roman" w:eastAsia="Times New Roman" w:hAnsi="Times New Roman" w:cs="Times New Roman"/>
+          <w:color w:val="000000" w:themeColor="text1"/>
+          <w:sz w:val="20"/>
+          <w:szCs w:val="20"/>
+        </w:rPr>
+      </w:pPr>
+      <w:r>
+        <w:rPr>
+          <w:rFonts w:ascii="Times New Roman" w:eastAsia="Times New Roman" w:hAnsi="Times New Roman" w:cs="Times New Roman"/>
+          <w:color w:val="000000" w:themeColor="text1"/>
+          <w:sz w:val="20"/>
+          <w:szCs w:val="20"/>
+        </w:rPr>
+        <w:t xml:space="preserve">The network dataset I </w:t>
+      </w:r>
+      <w:r>
+        <w:rPr>
+          <w:rFonts w:ascii="Times New Roman" w:eastAsia="Times New Roman" w:hAnsi="Times New Roman" w:cs="Times New Roman"/>
+          <w:color w:val="000000" w:themeColor="text1"/>
+          <w:sz w:val="20"/>
+          <w:szCs w:val="20"/>
+        </w:rPr>
+        <w:t xml:space="preserve">chose </w:t>
+      </w:r>
+      <w:r>
+        <w:rPr>
+          <w:rFonts w:ascii="Times New Roman" w:eastAsia="Times New Roman" w:hAnsi="Times New Roman" w:cs="Times New Roman"/>
+          <w:color w:val="000000" w:themeColor="text1"/>
+          <w:sz w:val="20"/>
+          <w:szCs w:val="20"/>
+        </w:rPr>
+        <w:t xml:space="preserve">to use is the “Bikeways” shapefile from MNDOT, which contains geographic information of all the bikeways in the Twin Cities </w:t>
+      </w:r>
+      <w:r>
+        <w:rPr>
+          <w:rFonts w:ascii="Times New Roman" w:eastAsia="Times New Roman" w:hAnsi="Times New Roman" w:cs="Times New Roman"/>
+          <w:color w:val="000000" w:themeColor="text1"/>
+          <w:sz w:val="20"/>
+          <w:szCs w:val="20"/>
+        </w:rPr>
+        <w:t xml:space="preserve">metro </w:t>
+      </w:r>
+      <w:r>
+        <w:rPr>
+          <w:rFonts w:ascii="Times New Roman" w:eastAsia="Times New Roman" w:hAnsi="Times New Roman" w:cs="Times New Roman"/>
+          <w:color w:val="000000" w:themeColor="text1"/>
+          <w:sz w:val="20"/>
+          <w:szCs w:val="20"/>
+        </w:rPr>
+        <w:t xml:space="preserve">area. Using this file, the illustrative figure below describes the </w:t>
+      </w:r>
+      <w:r>
+        <w:rPr>
+          <w:rFonts w:ascii="Times New Roman" w:eastAsia="Times New Roman" w:hAnsi="Times New Roman" w:cs="Times New Roman"/>
+          <w:color w:val="000000" w:themeColor="text1"/>
+          <w:sz w:val="20"/>
+          <w:szCs w:val="20"/>
+        </w:rPr>
+        <w:t>Lab 0 task at hand</w:t>
+      </w:r>
+      <w:r>
+        <w:rPr>
+          <w:rFonts w:ascii="Times New Roman" w:eastAsia="Times New Roman" w:hAnsi="Times New Roman" w:cs="Times New Roman"/>
+          <w:color w:val="000000" w:themeColor="text1"/>
+          <w:sz w:val="20"/>
+          <w:szCs w:val="20"/>
+        </w:rPr>
+        <w:t>:</w:t>
       </w:r>
     </w:p>
     <w:p>
@@ -527,7 +599,29 @@
           <w:sz w:val="20"/>
           <w:szCs w:val="20"/>
         </w:rPr>
-        <w:t xml:space="preserve">Infographic that depicts the task at hand: buffering a network dataset using </w:t>
+        <w:t xml:space="preserve">Infographic that depicts the </w:t>
+      </w:r>
+      <w:r>
+        <w:rPr>
+          <w:rFonts w:ascii="Times New Roman" w:eastAsia="Times New Roman" w:hAnsi="Times New Roman" w:cs="Times New Roman"/>
+          <w:b/>
+          <w:i/>
+          <w:color w:val="000000" w:themeColor="text1"/>
+          <w:sz w:val="20"/>
+          <w:szCs w:val="20"/>
+        </w:rPr>
+        <w:t>lab objective</w:t>
+      </w:r>
+      <w:r>
+        <w:rPr>
+          <w:rFonts w:ascii="Times New Roman" w:eastAsia="Times New Roman" w:hAnsi="Times New Roman" w:cs="Times New Roman"/>
+          <w:b/>
+          <w:i/>
+          <w:color w:val="000000" w:themeColor="text1"/>
+          <w:sz w:val="20"/>
+          <w:szCs w:val="20"/>
+        </w:rPr>
+        <w:t xml:space="preserve">: buffering a network dataset using </w:t>
       </w:r>
     </w:p>
     <w:p>
@@ -709,29 +803,40 @@
           <w:sz w:val="20"/>
           <w:szCs w:val="20"/>
         </w:rPr>
-        <w:t xml:space="preserve">Table describing </w:t>
-      </w:r>
-      <w:r>
-        <w:rPr>
-          <w:rFonts w:ascii="Times New Roman" w:eastAsia="Times New Roman" w:hAnsi="Times New Roman" w:cs="Times New Roman"/>
-          <w:b/>
-          <w:i/>
-          <w:color w:val="000000" w:themeColor="text1"/>
-          <w:sz w:val="20"/>
-          <w:szCs w:val="20"/>
-        </w:rPr>
-        <w:t xml:space="preserve">the </w:t>
-      </w:r>
-      <w:r>
-        <w:rPr>
-          <w:rFonts w:ascii="Times New Roman" w:eastAsia="Times New Roman" w:hAnsi="Times New Roman" w:cs="Times New Roman"/>
-          <w:b/>
-          <w:i/>
-          <w:color w:val="000000" w:themeColor="text1"/>
-          <w:sz w:val="20"/>
-          <w:szCs w:val="20"/>
-        </w:rPr>
-        <w:t>required dataset to complete</w:t>
+        <w:t>Required</w:t>
+      </w:r>
+      <w:r>
+        <w:rPr>
+          <w:rFonts w:ascii="Times New Roman" w:eastAsia="Times New Roman" w:hAnsi="Times New Roman" w:cs="Times New Roman"/>
+          <w:b/>
+          <w:i/>
+          <w:color w:val="000000" w:themeColor="text1"/>
+          <w:sz w:val="20"/>
+          <w:szCs w:val="20"/>
+        </w:rPr>
+        <w:t xml:space="preserve"> dataset</w:t>
+      </w:r>
+      <w:r>
+        <w:rPr>
+          <w:rFonts w:ascii="Times New Roman" w:eastAsia="Times New Roman" w:hAnsi="Times New Roman" w:cs="Times New Roman"/>
+          <w:b/>
+          <w:i/>
+          <w:color w:val="000000" w:themeColor="text1"/>
+          <w:sz w:val="20"/>
+          <w:szCs w:val="20"/>
+        </w:rPr>
+        <w:t>s</w:t>
+      </w:r>
+      <w:r>
+        <w:rPr>
+          <w:rFonts w:ascii="Times New Roman" w:eastAsia="Times New Roman" w:hAnsi="Times New Roman" w:cs="Times New Roman"/>
+          <w:b/>
+          <w:i/>
+          <w:color w:val="000000" w:themeColor="text1"/>
+          <w:sz w:val="20"/>
+          <w:szCs w:val="20"/>
+        </w:rPr>
+        <w:t xml:space="preserve"> to complete</w:t>
       </w:r>
       <w:r>
         <w:rPr>
@@ -1591,12 +1696,14 @@
         <w:rPr>
           <w:rFonts w:ascii="Times New Roman" w:eastAsia="Times New Roman" w:hAnsi="Times New Roman" w:cs="Times New Roman"/>
           <w:b/>
-        </w:rPr>
-      </w:pPr>
-      <w:r>
-        <w:rPr>
-          <w:rFonts w:ascii="Times New Roman" w:eastAsia="Times New Roman" w:hAnsi="Times New Roman" w:cs="Times New Roman"/>
-          <w:b/>
+          <w:u w:val="single"/>
+        </w:rPr>
+      </w:pPr>
+      <w:r>
+        <w:rPr>
+          <w:rFonts w:ascii="Times New Roman" w:eastAsia="Times New Roman" w:hAnsi="Times New Roman" w:cs="Times New Roman"/>
+          <w:b/>
+          <w:u w:val="single"/>
         </w:rPr>
         <w:t>Methods</w:t>
       </w:r>
@@ -1763,7 +1870,24 @@
           <w:szCs w:val="20"/>
         </w:rPr>
         <w:tab/>
-        <w:t xml:space="preserve">methods, mainly because you are fully using a “GUI” (graphical user interface) to input and process the </w:t>
+      </w:r>
+      <w:r>
+        <w:rPr>
+          <w:rFonts w:ascii="Times New Roman" w:eastAsia="Times New Roman" w:hAnsi="Times New Roman" w:cs="Times New Roman"/>
+          <w:color w:val="000000" w:themeColor="text1"/>
+          <w:sz w:val="20"/>
+          <w:szCs w:val="20"/>
+        </w:rPr>
+        <w:t>environments</w:t>
+      </w:r>
+      <w:r>
+        <w:rPr>
+          <w:rFonts w:ascii="Times New Roman" w:eastAsia="Times New Roman" w:hAnsi="Times New Roman" w:cs="Times New Roman"/>
+          <w:color w:val="000000" w:themeColor="text1"/>
+          <w:sz w:val="20"/>
+          <w:szCs w:val="20"/>
+        </w:rPr>
+        <w:t xml:space="preserve">, mainly because you are fully using a “GUI” (graphical user interface) to input and process </w:t>
       </w:r>
       <w:r>
         <w:rPr>
@@ -1773,7 +1897,51 @@
           <w:szCs w:val="20"/>
         </w:rPr>
         <w:tab/>
-        <w:t xml:space="preserve">data. When you open ArcGIS Pro, your first step is importing or routing to your data. To import the </w:t>
+      </w:r>
+      <w:r>
+        <w:rPr>
+          <w:rFonts w:ascii="Times New Roman" w:eastAsia="Times New Roman" w:hAnsi="Times New Roman" w:cs="Times New Roman"/>
+          <w:color w:val="000000" w:themeColor="text1"/>
+          <w:sz w:val="20"/>
+          <w:szCs w:val="20"/>
+        </w:rPr>
+        <w:t xml:space="preserve">the data. When you open ArcGIS Pro, your first step is </w:t>
+      </w:r>
+      <w:r>
+        <w:rPr>
+          <w:rFonts w:ascii="Times New Roman" w:eastAsia="Times New Roman" w:hAnsi="Times New Roman" w:cs="Times New Roman"/>
+          <w:color w:val="000000" w:themeColor="text1"/>
+          <w:sz w:val="20"/>
+          <w:szCs w:val="20"/>
+        </w:rPr>
+        <w:t>to import</w:t>
+      </w:r>
+      <w:r>
+        <w:rPr>
+          <w:rFonts w:ascii="Times New Roman" w:eastAsia="Times New Roman" w:hAnsi="Times New Roman" w:cs="Times New Roman"/>
+          <w:color w:val="000000" w:themeColor="text1"/>
+          <w:sz w:val="20"/>
+          <w:szCs w:val="20"/>
+        </w:rPr>
+        <w:t xml:space="preserve"> or rout</w:t>
+      </w:r>
+      <w:r>
+        <w:rPr>
+          <w:rFonts w:ascii="Times New Roman" w:eastAsia="Times New Roman" w:hAnsi="Times New Roman" w:cs="Times New Roman"/>
+          <w:color w:val="000000" w:themeColor="text1"/>
+          <w:sz w:val="20"/>
+          <w:szCs w:val="20"/>
+        </w:rPr>
+        <w:t xml:space="preserve">e </w:t>
+      </w:r>
+      <w:r>
+        <w:rPr>
+          <w:rFonts w:ascii="Times New Roman" w:eastAsia="Times New Roman" w:hAnsi="Times New Roman" w:cs="Times New Roman"/>
+          <w:color w:val="000000" w:themeColor="text1"/>
+          <w:sz w:val="20"/>
+          <w:szCs w:val="20"/>
+        </w:rPr>
+        <w:t xml:space="preserve">to your data. To import the </w:t>
       </w:r>
       <w:r>
         <w:rPr>
@@ -1793,12 +1961,31 @@
           <w:szCs w:val="20"/>
         </w:rPr>
         <w:tab/>
-        <w:t xml:space="preserve">computer. This is essentially saving within our project file the </w:t>
+        <w:t>computer. This is essentially</w:t>
+      </w:r>
+      <w:r>
+        <w:rPr>
+          <w:rFonts w:ascii="Times New Roman" w:eastAsia="Times New Roman" w:hAnsi="Times New Roman" w:cs="Times New Roman"/>
+          <w:color w:val="000000" w:themeColor="text1"/>
+          <w:sz w:val="20"/>
+          <w:szCs w:val="20"/>
+        </w:rPr>
+        <w:t>,</w:t>
+      </w:r>
+      <w:r>
+        <w:rPr>
+          <w:rFonts w:ascii="Times New Roman" w:eastAsia="Times New Roman" w:hAnsi="Times New Roman" w:cs="Times New Roman"/>
+          <w:color w:val="000000" w:themeColor="text1"/>
+          <w:sz w:val="20"/>
+          <w:szCs w:val="20"/>
+        </w:rPr>
+        <w:t xml:space="preserve"> saving within our project file the </w:t>
       </w:r>
       <w:proofErr w:type="spellStart"/>
       <w:r>
         <w:rPr>
           <w:rFonts w:ascii="Times New Roman" w:eastAsia="Times New Roman" w:hAnsi="Times New Roman" w:cs="Times New Roman"/>
+          <w:i/>
           <w:color w:val="000000" w:themeColor="text1"/>
           <w:sz w:val="20"/>
           <w:szCs w:val="20"/>
@@ -1823,7 +2010,61 @@
           <w:szCs w:val="20"/>
         </w:rPr>
         <w:tab/>
-        <w:t xml:space="preserve">navigating file explorer windows (GUI) instead of hardcoding the </w:t>
+        <w:t xml:space="preserve">navigating </w:t>
+      </w:r>
+      <w:r>
+        <w:rPr>
+          <w:rFonts w:ascii="Times New Roman" w:eastAsia="Times New Roman" w:hAnsi="Times New Roman" w:cs="Times New Roman"/>
+          <w:color w:val="000000" w:themeColor="text1"/>
+          <w:sz w:val="20"/>
+          <w:szCs w:val="20"/>
+        </w:rPr>
+        <w:t xml:space="preserve">a </w:t>
+      </w:r>
+      <w:r>
+        <w:rPr>
+          <w:rFonts w:ascii="Times New Roman" w:eastAsia="Times New Roman" w:hAnsi="Times New Roman" w:cs="Times New Roman"/>
+          <w:color w:val="000000" w:themeColor="text1"/>
+          <w:sz w:val="20"/>
+          <w:szCs w:val="20"/>
+        </w:rPr>
+        <w:t>file explorer</w:t>
+      </w:r>
+      <w:r>
+        <w:rPr>
+          <w:rFonts w:ascii="Times New Roman" w:eastAsia="Times New Roman" w:hAnsi="Times New Roman" w:cs="Times New Roman"/>
+          <w:color w:val="000000" w:themeColor="text1"/>
+          <w:sz w:val="20"/>
+          <w:szCs w:val="20"/>
+        </w:rPr>
+        <w:t xml:space="preserve"> </w:t>
+      </w:r>
+      <w:r>
+        <w:rPr>
+          <w:rFonts w:ascii="Times New Roman" w:eastAsia="Times New Roman" w:hAnsi="Times New Roman" w:cs="Times New Roman"/>
+          <w:color w:val="000000" w:themeColor="text1"/>
+          <w:sz w:val="20"/>
+          <w:szCs w:val="20"/>
+        </w:rPr>
+        <w:t>GUI instead of hard</w:t>
+      </w:r>
+      <w:r>
+        <w:rPr>
+          <w:rFonts w:ascii="Times New Roman" w:eastAsia="Times New Roman" w:hAnsi="Times New Roman" w:cs="Times New Roman"/>
+          <w:color w:val="000000" w:themeColor="text1"/>
+          <w:sz w:val="20"/>
+          <w:szCs w:val="20"/>
+        </w:rPr>
+        <w:t>-</w:t>
+      </w:r>
+      <w:r>
+        <w:rPr>
+          <w:rFonts w:ascii="Times New Roman" w:eastAsia="Times New Roman" w:hAnsi="Times New Roman" w:cs="Times New Roman"/>
+          <w:color w:val="000000" w:themeColor="text1"/>
+          <w:sz w:val="20"/>
+          <w:szCs w:val="20"/>
+        </w:rPr>
+        <w:t xml:space="preserve">coding the </w:t>
       </w:r>
       <w:proofErr w:type="spellStart"/>
       <w:r>
@@ -2676,7 +2917,43 @@
           <w:sz w:val="20"/>
           <w:szCs w:val="20"/>
         </w:rPr>
-        <w:t>parameters are filled out, we may click “Run” at the bottom of the geoprocessing window. This may take a moment to run if your dataset has a lot of geometries that need buffering (as the “bikeways” dataset has). Once the function has completed running, or if the function fails to run properly, another pop-up window will appear, detailing what happened during the execution of the function.</w:t>
+        <w:t xml:space="preserve">parameters are filled out, we may click “Run” at the bottom of the geoprocessing window. This </w:t>
+      </w:r>
+      <w:r>
+        <w:rPr>
+          <w:rFonts w:ascii="Times New Roman" w:eastAsia="Times New Roman" w:hAnsi="Times New Roman" w:cs="Times New Roman"/>
+          <w:color w:val="000000" w:themeColor="text1"/>
+          <w:sz w:val="20"/>
+          <w:szCs w:val="20"/>
+        </w:rPr>
+        <w:t>might</w:t>
+      </w:r>
+      <w:r>
+        <w:rPr>
+          <w:rFonts w:ascii="Times New Roman" w:eastAsia="Times New Roman" w:hAnsi="Times New Roman" w:cs="Times New Roman"/>
+          <w:color w:val="000000" w:themeColor="text1"/>
+          <w:sz w:val="20"/>
+          <w:szCs w:val="20"/>
+        </w:rPr>
+        <w:t xml:space="preserve"> take a moment to run if your dataset has </w:t>
+      </w:r>
+      <w:r>
+        <w:rPr>
+          <w:rFonts w:ascii="Times New Roman" w:eastAsia="Times New Roman" w:hAnsi="Times New Roman" w:cs="Times New Roman"/>
+          <w:color w:val="000000" w:themeColor="text1"/>
+          <w:sz w:val="20"/>
+          <w:szCs w:val="20"/>
+        </w:rPr>
+        <w:t xml:space="preserve">many line </w:t>
+      </w:r>
+      <w:r>
+        <w:rPr>
+          <w:rFonts w:ascii="Times New Roman" w:eastAsia="Times New Roman" w:hAnsi="Times New Roman" w:cs="Times New Roman"/>
+          <w:color w:val="000000" w:themeColor="text1"/>
+          <w:sz w:val="20"/>
+          <w:szCs w:val="20"/>
+        </w:rPr>
+        <w:t>geometries that need buffering (as the “bikeways” dataset has). Once the function has completed running, or if the function fails to run properly, another pop-up window will appear, detailing what happened during the execution of the function.</w:t>
       </w:r>
     </w:p>
     <w:p>
@@ -3006,7 +3283,25 @@
           <w:sz w:val="20"/>
           <w:szCs w:val="20"/>
         </w:rPr>
-        <w:t xml:space="preserve">Fig. 5 shows an example of what you may receive as a pop-up window after running a function. In this case, there were no errors in the code/ parameters we entered before, though the analysis “completed with warnings.” </w:t>
+        <w:t xml:space="preserve">Fig. 5 shows an example of what </w:t>
+      </w:r>
+      <w:r>
+        <w:rPr>
+          <w:rFonts w:ascii="Times New Roman" w:eastAsia="Times New Roman" w:hAnsi="Times New Roman" w:cs="Times New Roman"/>
+          <w:color w:val="000000" w:themeColor="text1"/>
+          <w:sz w:val="20"/>
+          <w:szCs w:val="20"/>
+        </w:rPr>
+        <w:t>one</w:t>
+      </w:r>
+      <w:r>
+        <w:rPr>
+          <w:rFonts w:ascii="Times New Roman" w:eastAsia="Times New Roman" w:hAnsi="Times New Roman" w:cs="Times New Roman"/>
+          <w:color w:val="000000" w:themeColor="text1"/>
+          <w:sz w:val="20"/>
+          <w:szCs w:val="20"/>
+        </w:rPr>
+        <w:t xml:space="preserve"> may receive as a pop-up window after running a function. In this case, there were no errors in the code/ parameters we entered before, though the analysis “completed with warnings.” </w:t>
       </w:r>
       <w:proofErr w:type="spellStart"/>
       <w:r>
@@ -3066,7 +3361,25 @@
           <w:sz w:val="20"/>
           <w:szCs w:val="20"/>
         </w:rPr>
-        <w:t xml:space="preserve">IF geometry = NULL: FLAG with WARNING, PASS.” </w:t>
+        <w:t xml:space="preserve">IF geometry = NULL: FLAG with WARNING, </w:t>
+      </w:r>
+      <w:r>
+        <w:rPr>
+          <w:rFonts w:ascii="Times New Roman" w:eastAsia="Times New Roman" w:hAnsi="Times New Roman" w:cs="Times New Roman"/>
+          <w:color w:val="000000" w:themeColor="text1"/>
+          <w:sz w:val="20"/>
+          <w:szCs w:val="20"/>
+        </w:rPr>
+        <w:t>CONTINUE</w:t>
+      </w:r>
+      <w:r>
+        <w:rPr>
+          <w:rFonts w:ascii="Times New Roman" w:eastAsia="Times New Roman" w:hAnsi="Times New Roman" w:cs="Times New Roman"/>
+          <w:color w:val="000000" w:themeColor="text1"/>
+          <w:sz w:val="20"/>
+          <w:szCs w:val="20"/>
+        </w:rPr>
+        <w:t xml:space="preserve">.” </w:t>
       </w:r>
     </w:p>
     <w:p>
@@ -3713,7 +4026,25 @@
           <w:sz w:val="20"/>
           <w:szCs w:val="20"/>
         </w:rPr>
-        <w:t>, we can see that the fundamentals of each process are similar, but contain slight differences in the execution of each method. Much like in part I., one of our first steps is to “route” to our data. However, there is an extra preparation step required when using an ArcGIS Pro Notebook:</w:t>
+        <w:t xml:space="preserve">, we can see that the fundamentals of each process are similar, but </w:t>
+      </w:r>
+      <w:r>
+        <w:rPr>
+          <w:rFonts w:ascii="Times New Roman" w:eastAsia="Times New Roman" w:hAnsi="Times New Roman" w:cs="Times New Roman"/>
+          <w:color w:val="000000" w:themeColor="text1"/>
+          <w:sz w:val="20"/>
+          <w:szCs w:val="20"/>
+        </w:rPr>
+        <w:t>there are</w:t>
+      </w:r>
+      <w:r>
+        <w:rPr>
+          <w:rFonts w:ascii="Times New Roman" w:eastAsia="Times New Roman" w:hAnsi="Times New Roman" w:cs="Times New Roman"/>
+          <w:color w:val="000000" w:themeColor="text1"/>
+          <w:sz w:val="20"/>
+          <w:szCs w:val="20"/>
+        </w:rPr>
+        <w:t xml:space="preserve"> slight differences in the execution of each method. Much like in part I., one of our first steps is to “route” to our data. However, there is an extra preparation step required when using an ArcGIS Pro Notebook:</w:t>
       </w:r>
     </w:p>
     <w:p>
@@ -3861,7 +4192,7 @@
           <w:sz w:val="20"/>
           <w:szCs w:val="20"/>
         </w:rPr>
-        <w:t xml:space="preserve">” in a cell and running it. Something that is built into </w:t>
+        <w:t xml:space="preserve">” in a cell and running it. Something built into </w:t>
       </w:r>
       <w:proofErr w:type="spellStart"/>
       <w:r>
@@ -3881,7 +4212,43 @@
           <w:sz w:val="20"/>
           <w:szCs w:val="20"/>
         </w:rPr>
-        <w:t xml:space="preserve"> is the ability to assign your “workplace environment,” which changes our working directory to whatever path you enter. This is essentially the same as “adding a folder connection” like we did in the previous step. Once the working environment is assigned, we can then </w:t>
+        <w:t xml:space="preserve"> is the ability to assign your “workplace environment,” which </w:t>
+      </w:r>
+      <w:r>
+        <w:rPr>
+          <w:rFonts w:ascii="Times New Roman" w:eastAsia="Times New Roman" w:hAnsi="Times New Roman" w:cs="Times New Roman"/>
+          <w:color w:val="000000" w:themeColor="text1"/>
+          <w:sz w:val="20"/>
+          <w:szCs w:val="20"/>
+        </w:rPr>
+        <w:t>assigns</w:t>
+      </w:r>
+      <w:r>
+        <w:rPr>
+          <w:rFonts w:ascii="Times New Roman" w:eastAsia="Times New Roman" w:hAnsi="Times New Roman" w:cs="Times New Roman"/>
+          <w:color w:val="000000" w:themeColor="text1"/>
+          <w:sz w:val="20"/>
+          <w:szCs w:val="20"/>
+        </w:rPr>
+        <w:t xml:space="preserve"> </w:t>
+      </w:r>
+      <w:r>
+        <w:rPr>
+          <w:rFonts w:ascii="Times New Roman" w:eastAsia="Times New Roman" w:hAnsi="Times New Roman" w:cs="Times New Roman"/>
+          <w:color w:val="000000" w:themeColor="text1"/>
+          <w:sz w:val="20"/>
+          <w:szCs w:val="20"/>
+        </w:rPr>
+        <w:t>y</w:t>
+      </w:r>
+      <w:r>
+        <w:rPr>
+          <w:rFonts w:ascii="Times New Roman" w:eastAsia="Times New Roman" w:hAnsi="Times New Roman" w:cs="Times New Roman"/>
+          <w:color w:val="000000" w:themeColor="text1"/>
+          <w:sz w:val="20"/>
+          <w:szCs w:val="20"/>
+        </w:rPr>
+        <w:t xml:space="preserve">our working directory to whatever path you enter. This is essentially the same as “adding a folder connection” like we did in the previous step. Once the working environment is assigned, we can then </w:t>
       </w:r>
       <w:r>
         <w:rPr>
@@ -3911,6 +4278,34 @@
           <w:szCs w:val="20"/>
         </w:rPr>
         <w:t xml:space="preserve"> function to list all of the files in that directory (much like hitting the dropdown arrow in the folder connections)</w:t>
+      </w:r>
+      <w:r>
+        <w:rPr>
+          <w:rFonts w:ascii="Times New Roman" w:eastAsia="Times New Roman" w:hAnsi="Times New Roman" w:cs="Times New Roman"/>
+          <w:color w:val="000000" w:themeColor="text1"/>
+          <w:sz w:val="20"/>
+          <w:szCs w:val="20"/>
+        </w:rPr>
+        <w:t xml:space="preserve"> (</w:t>
+      </w:r>
+      <w:r>
+        <w:rPr>
+          <w:rFonts w:ascii="Times New Roman" w:eastAsia="Times New Roman" w:hAnsi="Times New Roman" w:cs="Times New Roman"/>
+          <w:b/>
+          <w:color w:val="000000" w:themeColor="text1"/>
+          <w:sz w:val="20"/>
+          <w:szCs w:val="20"/>
+        </w:rPr>
+        <w:t>Fig 7</w:t>
+      </w:r>
+      <w:r>
+        <w:rPr>
+          <w:rFonts w:ascii="Times New Roman" w:eastAsia="Times New Roman" w:hAnsi="Times New Roman" w:cs="Times New Roman"/>
+          <w:color w:val="000000" w:themeColor="text1"/>
+          <w:sz w:val="20"/>
+          <w:szCs w:val="20"/>
+        </w:rPr>
+        <w:t>)</w:t>
       </w:r>
     </w:p>
     <w:p>
@@ -4098,7 +4493,43 @@
           <w:sz w:val="20"/>
           <w:szCs w:val="20"/>
         </w:rPr>
-        <w:t xml:space="preserve">Now that we have properly routed to our data, we need to execute the “buffer” function on the dataset. Though instead of using a GUI interface to enter in what dataset the function should be performed on, where it will be outputted, and all of the parameters/arguments for the function, we need to hard-code all of this information. The figure to the right depicts how one could call the “buffer” function from the </w:t>
+        <w:t xml:space="preserve">Now that we have properly routed to our data, we need to execute the “buffer” function on the dataset. Though instead of using a GUI interface to enter in what dataset the function should be performed on, where </w:t>
+      </w:r>
+      <w:r>
+        <w:rPr>
+          <w:rFonts w:ascii="Times New Roman" w:eastAsia="Times New Roman" w:hAnsi="Times New Roman" w:cs="Times New Roman"/>
+          <w:color w:val="000000" w:themeColor="text1"/>
+          <w:sz w:val="20"/>
+          <w:szCs w:val="20"/>
+        </w:rPr>
+        <w:t>the</w:t>
+      </w:r>
+      <w:r>
+        <w:rPr>
+          <w:rFonts w:ascii="Times New Roman" w:eastAsia="Times New Roman" w:hAnsi="Times New Roman" w:cs="Times New Roman"/>
+          <w:color w:val="000000" w:themeColor="text1"/>
+          <w:sz w:val="20"/>
+          <w:szCs w:val="20"/>
+        </w:rPr>
+        <w:t xml:space="preserve"> output</w:t>
+      </w:r>
+      <w:r>
+        <w:rPr>
+          <w:rFonts w:ascii="Times New Roman" w:eastAsia="Times New Roman" w:hAnsi="Times New Roman" w:cs="Times New Roman"/>
+          <w:color w:val="000000" w:themeColor="text1"/>
+          <w:sz w:val="20"/>
+          <w:szCs w:val="20"/>
+        </w:rPr>
+        <w:t xml:space="preserve"> will be routed</w:t>
+      </w:r>
+      <w:r>
+        <w:rPr>
+          <w:rFonts w:ascii="Times New Roman" w:eastAsia="Times New Roman" w:hAnsi="Times New Roman" w:cs="Times New Roman"/>
+          <w:color w:val="000000" w:themeColor="text1"/>
+          <w:sz w:val="20"/>
+          <w:szCs w:val="20"/>
+        </w:rPr>
+        <w:t xml:space="preserve">, and all of the parameters/arguments for the function, we need to hard-code all of this information. The figure to the right depicts how one could call the “buffer” function from the </w:t>
       </w:r>
       <w:proofErr w:type="spellStart"/>
       <w:r>
@@ -4118,7 +4549,25 @@
           <w:sz w:val="20"/>
           <w:szCs w:val="20"/>
         </w:rPr>
-        <w:t xml:space="preserve"> library, and enter in the same parameters that were entered in </w:t>
+        <w:t xml:space="preserve"> library, and enter in the same parameters that </w:t>
+      </w:r>
+      <w:r>
+        <w:rPr>
+          <w:rFonts w:ascii="Times New Roman" w:eastAsia="Times New Roman" w:hAnsi="Times New Roman" w:cs="Times New Roman"/>
+          <w:color w:val="000000" w:themeColor="text1"/>
+          <w:sz w:val="20"/>
+          <w:szCs w:val="20"/>
+        </w:rPr>
+        <w:t>we used in</w:t>
+      </w:r>
+      <w:r>
+        <w:rPr>
+          <w:rFonts w:ascii="Times New Roman" w:eastAsia="Times New Roman" w:hAnsi="Times New Roman" w:cs="Times New Roman"/>
+          <w:color w:val="000000" w:themeColor="text1"/>
+          <w:sz w:val="20"/>
+          <w:szCs w:val="20"/>
+        </w:rPr>
+        <w:t xml:space="preserve"> </w:t>
       </w:r>
       <w:r>
         <w:rPr>
@@ -4405,15 +4854,7 @@
           <w:b/>
           <w:sz w:val="21"/>
         </w:rPr>
-        <w:t>9</w:t>
-      </w:r>
-      <w:r>
-        <w:rPr>
-          <w:rFonts w:ascii="Times New Roman" w:eastAsia="Times New Roman" w:hAnsi="Times New Roman" w:cs="Times New Roman"/>
-          <w:b/>
-          <w:sz w:val="21"/>
-        </w:rPr>
-        <w:t xml:space="preserve">: </w:t>
+        <w:t xml:space="preserve">9: </w:t>
       </w:r>
       <w:r>
         <w:rPr>
@@ -4743,15 +5184,7 @@
           <w:b/>
           <w:sz w:val="21"/>
         </w:rPr>
-        <w:t>10</w:t>
-      </w:r>
-      <w:r>
-        <w:rPr>
-          <w:rFonts w:ascii="Times New Roman" w:eastAsia="Times New Roman" w:hAnsi="Times New Roman" w:cs="Times New Roman"/>
-          <w:b/>
-          <w:sz w:val="21"/>
-        </w:rPr>
-        <w:t xml:space="preserve">: </w:t>
+        <w:t xml:space="preserve">10: </w:t>
       </w:r>
       <w:r>
         <w:rPr>
@@ -4850,7 +5283,7 @@
           <w:rFonts w:ascii="Times New Roman" w:eastAsia="Times New Roman" w:hAnsi="Times New Roman" w:cs="Times New Roman"/>
           <w:sz w:val="21"/>
         </w:rPr>
-        <w:t xml:space="preserve"> Online account content cloud, or, search for the original data via ArcGIS Online. I was able to do the latter and find the exact dataset I had been working with, posted by the Metropolitan Council (</w:t>
+        <w:t xml:space="preserve"> Online content cloud, or, search for the original data via ArcGIS Online. I was able to do the latter and find the exact dataset I had been working with, posted by the Metropolitan Council (</w:t>
       </w:r>
       <w:r>
         <w:rPr>
@@ -5111,77 +5544,16 @@
           <w:b/>
           <w:sz w:val="21"/>
         </w:rPr>
-        <w:t>1</w:t>
-      </w:r>
-      <w:r>
-        <w:rPr>
-          <w:rFonts w:ascii="Times New Roman" w:eastAsia="Times New Roman" w:hAnsi="Times New Roman" w:cs="Times New Roman"/>
-          <w:b/>
-          <w:sz w:val="21"/>
-        </w:rPr>
-        <w:t>1</w:t>
-      </w:r>
-      <w:r>
-        <w:rPr>
-          <w:rFonts w:ascii="Times New Roman" w:eastAsia="Times New Roman" w:hAnsi="Times New Roman" w:cs="Times New Roman"/>
-          <w:b/>
-          <w:sz w:val="21"/>
-        </w:rPr>
-        <w:t xml:space="preserve">: </w:t>
-      </w:r>
-      <w:r>
-        <w:rPr>
-          <w:rFonts w:ascii="Times New Roman" w:eastAsia="Times New Roman" w:hAnsi="Times New Roman" w:cs="Times New Roman"/>
-          <w:b/>
-          <w:i/>
-          <w:sz w:val="21"/>
-        </w:rPr>
-        <w:t>click</w:t>
-      </w:r>
-      <w:r>
-        <w:rPr>
-          <w:rFonts w:ascii="Times New Roman" w:eastAsia="Times New Roman" w:hAnsi="Times New Roman" w:cs="Times New Roman"/>
-          <w:b/>
-          <w:i/>
-          <w:sz w:val="21"/>
-        </w:rPr>
-        <w:t>ing</w:t>
-      </w:r>
-      <w:r>
-        <w:rPr>
-          <w:rFonts w:ascii="Times New Roman" w:eastAsia="Times New Roman" w:hAnsi="Times New Roman" w:cs="Times New Roman"/>
-          <w:b/>
-          <w:i/>
-          <w:sz w:val="21"/>
-        </w:rPr>
-        <w:t xml:space="preserve"> the (+) button at the bottom of the</w:t>
-      </w:r>
-      <w:r>
-        <w:rPr>
-          <w:rFonts w:ascii="Times New Roman" w:eastAsia="Times New Roman" w:hAnsi="Times New Roman" w:cs="Times New Roman"/>
-          <w:b/>
-          <w:i/>
-          <w:sz w:val="21"/>
-        </w:rPr>
-        <w:t xml:space="preserve"> data</w:t>
-      </w:r>
-      <w:r>
-        <w:rPr>
-          <w:rFonts w:ascii="Times New Roman" w:eastAsia="Times New Roman" w:hAnsi="Times New Roman" w:cs="Times New Roman"/>
-          <w:b/>
-          <w:i/>
-          <w:sz w:val="21"/>
-        </w:rPr>
-        <w:t xml:space="preserve"> thumbnail</w:t>
-      </w:r>
-      <w:r>
-        <w:rPr>
-          <w:rFonts w:ascii="Times New Roman" w:eastAsia="Times New Roman" w:hAnsi="Times New Roman" w:cs="Times New Roman"/>
-          <w:b/>
-          <w:i/>
-          <w:sz w:val="21"/>
-        </w:rPr>
-        <w:t xml:space="preserve"> in the</w:t>
+        <w:t xml:space="preserve">11: </w:t>
+      </w:r>
+      <w:r>
+        <w:rPr>
+          <w:rFonts w:ascii="Times New Roman" w:eastAsia="Times New Roman" w:hAnsi="Times New Roman" w:cs="Times New Roman"/>
+          <w:b/>
+          <w:i/>
+          <w:sz w:val="21"/>
+        </w:rPr>
+        <w:t>clicking the (+) button at the bottom of the data thumbnail in the</w:t>
       </w:r>
     </w:p>
     <w:p>
@@ -5221,16 +5593,7 @@
           <w:i/>
           <w:sz w:val="21"/>
         </w:rPr>
-        <w:t xml:space="preserve"> search-bar </w:t>
-      </w:r>
-      <w:r>
-        <w:rPr>
-          <w:rFonts w:ascii="Times New Roman" w:eastAsia="Times New Roman" w:hAnsi="Times New Roman" w:cs="Times New Roman"/>
-          <w:b/>
-          <w:i/>
-          <w:sz w:val="21"/>
-        </w:rPr>
-        <w:t xml:space="preserve">triggers </w:t>
+        <w:t xml:space="preserve"> search-bar triggers </w:t>
       </w:r>
       <w:proofErr w:type="spellStart"/>
       <w:r>
@@ -5270,16 +5633,7 @@
           <w:i/>
           <w:sz w:val="21"/>
         </w:rPr>
-        <w:t>data resides</w:t>
-      </w:r>
-      <w:r>
-        <w:rPr>
-          <w:rFonts w:ascii="Times New Roman" w:eastAsia="Times New Roman" w:hAnsi="Times New Roman" w:cs="Times New Roman"/>
-          <w:b/>
-          <w:i/>
-          <w:sz w:val="21"/>
-        </w:rPr>
-        <w:t xml:space="preserve"> to a new </w:t>
+        <w:t xml:space="preserve">data resides to a new </w:t>
       </w:r>
       <w:proofErr w:type="spellStart"/>
       <w:r>
@@ -5985,31 +6339,7 @@
           <w:b/>
           <w:sz w:val="21"/>
         </w:rPr>
-        <w:t>1</w:t>
-      </w:r>
-      <w:r>
-        <w:rPr>
-          <w:rFonts w:ascii="Times New Roman" w:eastAsia="Times New Roman" w:hAnsi="Times New Roman" w:cs="Times New Roman"/>
-          <w:b/>
-          <w:sz w:val="21"/>
-        </w:rPr>
-        <w:t>3</w:t>
-      </w:r>
-      <w:r>
-        <w:rPr>
-          <w:rFonts w:ascii="Times New Roman" w:eastAsia="Times New Roman" w:hAnsi="Times New Roman" w:cs="Times New Roman"/>
-          <w:b/>
-          <w:sz w:val="21"/>
-        </w:rPr>
-        <w:t>:</w:t>
-      </w:r>
-      <w:r>
-        <w:rPr>
-          <w:rFonts w:ascii="Times New Roman" w:eastAsia="Times New Roman" w:hAnsi="Times New Roman" w:cs="Times New Roman"/>
-          <w:b/>
-          <w:sz w:val="21"/>
-        </w:rPr>
-        <w:t xml:space="preserve"> </w:t>
+        <w:t xml:space="preserve">13: </w:t>
       </w:r>
       <w:r>
         <w:rPr>
@@ -6510,23 +6840,7 @@
           <w:b/>
           <w:sz w:val="21"/>
         </w:rPr>
-        <w:t>1</w:t>
-      </w:r>
-      <w:r>
-        <w:rPr>
-          <w:rFonts w:ascii="Times New Roman" w:eastAsia="Times New Roman" w:hAnsi="Times New Roman" w:cs="Times New Roman"/>
-          <w:b/>
-          <w:sz w:val="21"/>
-        </w:rPr>
-        <w:t>4</w:t>
-      </w:r>
-      <w:r>
-        <w:rPr>
-          <w:rFonts w:ascii="Times New Roman" w:eastAsia="Times New Roman" w:hAnsi="Times New Roman" w:cs="Times New Roman"/>
-          <w:b/>
-          <w:sz w:val="21"/>
-        </w:rPr>
-        <w:t xml:space="preserve">: </w:t>
+        <w:t xml:space="preserve">14: </w:t>
       </w:r>
       <w:r>
         <w:rPr>
@@ -6705,7 +7019,21 @@
           <w:rFonts w:ascii="Times New Roman" w:eastAsia="Times New Roman" w:hAnsi="Times New Roman" w:cs="Times New Roman"/>
           <w:sz w:val="21"/>
         </w:rPr>
-        <w:t>In this section, I will review the main differences between each of the methods.</w:t>
+        <w:t xml:space="preserve">In this section, I will </w:t>
+      </w:r>
+      <w:r>
+        <w:rPr>
+          <w:rFonts w:ascii="Times New Roman" w:eastAsia="Times New Roman" w:hAnsi="Times New Roman" w:cs="Times New Roman"/>
+          <w:sz w:val="21"/>
+        </w:rPr>
+        <w:t>summarize</w:t>
+      </w:r>
+      <w:r>
+        <w:rPr>
+          <w:rFonts w:ascii="Times New Roman" w:eastAsia="Times New Roman" w:hAnsi="Times New Roman" w:cs="Times New Roman"/>
+          <w:sz w:val="21"/>
+        </w:rPr>
+        <w:t xml:space="preserve"> the main differences between each of the methods.</w:t>
       </w:r>
     </w:p>
     <w:p>
@@ -6765,7 +7093,21 @@
           <w:rFonts w:ascii="Times New Roman" w:eastAsia="Times New Roman" w:hAnsi="Times New Roman" w:cs="Times New Roman"/>
           <w:sz w:val="21"/>
         </w:rPr>
-        <w:t xml:space="preserve"> Notebooks is the GUI. Using </w:t>
+        <w:t xml:space="preserve"> Notebooks is the GUI. </w:t>
+      </w:r>
+      <w:r>
+        <w:rPr>
+          <w:rFonts w:ascii="Times New Roman" w:eastAsia="Times New Roman" w:hAnsi="Times New Roman" w:cs="Times New Roman"/>
+          <w:sz w:val="21"/>
+        </w:rPr>
+        <w:t>With</w:t>
+      </w:r>
+      <w:r>
+        <w:rPr>
+          <w:rFonts w:ascii="Times New Roman" w:eastAsia="Times New Roman" w:hAnsi="Times New Roman" w:cs="Times New Roman"/>
+          <w:sz w:val="21"/>
+        </w:rPr>
+        <w:t xml:space="preserve"> </w:t>
       </w:r>
       <w:proofErr w:type="spellStart"/>
       <w:r>
@@ -6788,7 +7130,49 @@
           <w:rFonts w:ascii="Times New Roman" w:eastAsia="Times New Roman" w:hAnsi="Times New Roman" w:cs="Times New Roman"/>
           <w:sz w:val="21"/>
         </w:rPr>
-        <w:t xml:space="preserve">“creating a folder connection” and routing to the data via a file-explorer interface. The user does not necessarily need to see what the function </w:t>
+        <w:t>“creat</w:t>
+      </w:r>
+      <w:r>
+        <w:rPr>
+          <w:rFonts w:ascii="Times New Roman" w:eastAsia="Times New Roman" w:hAnsi="Times New Roman" w:cs="Times New Roman"/>
+          <w:sz w:val="21"/>
+        </w:rPr>
+        <w:t>e</w:t>
+      </w:r>
+      <w:r>
+        <w:rPr>
+          <w:rFonts w:ascii="Times New Roman" w:eastAsia="Times New Roman" w:hAnsi="Times New Roman" w:cs="Times New Roman"/>
+          <w:sz w:val="21"/>
+        </w:rPr>
+        <w:t xml:space="preserve"> a folder connection” and rout</w:t>
+      </w:r>
+      <w:r>
+        <w:rPr>
+          <w:rFonts w:ascii="Times New Roman" w:eastAsia="Times New Roman" w:hAnsi="Times New Roman" w:cs="Times New Roman"/>
+          <w:sz w:val="21"/>
+        </w:rPr>
+        <w:t xml:space="preserve">e </w:t>
+      </w:r>
+      <w:r>
+        <w:rPr>
+          <w:rFonts w:ascii="Times New Roman" w:eastAsia="Times New Roman" w:hAnsi="Times New Roman" w:cs="Times New Roman"/>
+          <w:sz w:val="21"/>
+        </w:rPr>
+        <w:t>to the data via a file-explorer interface. The user does not necessarily need to see what the function code look</w:t>
+      </w:r>
+      <w:r>
+        <w:rPr>
+          <w:rFonts w:ascii="Times New Roman" w:eastAsia="Times New Roman" w:hAnsi="Times New Roman" w:cs="Times New Roman"/>
+          <w:sz w:val="21"/>
+        </w:rPr>
+        <w:t>s</w:t>
+      </w:r>
+      <w:r>
+        <w:rPr>
+          <w:rFonts w:ascii="Times New Roman" w:eastAsia="Times New Roman" w:hAnsi="Times New Roman" w:cs="Times New Roman"/>
+          <w:sz w:val="21"/>
+        </w:rPr>
+        <w:t xml:space="preserve"> like on the back-end, but can instead click a series of actions on pop-up windows to perform an analysis (</w:t>
       </w:r>
       <w:proofErr w:type="spellStart"/>
       <w:r>
@@ -6796,7 +7180,7 @@
           <w:rFonts w:ascii="Times New Roman" w:eastAsia="Times New Roman" w:hAnsi="Times New Roman" w:cs="Times New Roman"/>
           <w:sz w:val="21"/>
         </w:rPr>
-        <w:t>codeblocks</w:t>
+        <w:t>eg.</w:t>
       </w:r>
       <w:proofErr w:type="spellEnd"/>
       <w:r>
@@ -6804,7 +7188,43 @@
           <w:rFonts w:ascii="Times New Roman" w:eastAsia="Times New Roman" w:hAnsi="Times New Roman" w:cs="Times New Roman"/>
           <w:sz w:val="21"/>
         </w:rPr>
-        <w:t xml:space="preserve"> look like on the back-end, but can instead click a series of actions on pop-up windows to perform an analysis (</w:t>
+        <w:t xml:space="preserve"> Clicking the “Toolbox” icon, and then clicking “buffer”). Although the user has to manually enter in the parameter/argument values, much like you would in Python, there is still more of a user</w:t>
+      </w:r>
+      <w:r>
+        <w:rPr>
+          <w:rFonts w:ascii="Times New Roman" w:eastAsia="Times New Roman" w:hAnsi="Times New Roman" w:cs="Times New Roman"/>
+          <w:sz w:val="21"/>
+        </w:rPr>
+        <w:t>-friendly</w:t>
+      </w:r>
+      <w:r>
+        <w:rPr>
+          <w:rFonts w:ascii="Times New Roman" w:eastAsia="Times New Roman" w:hAnsi="Times New Roman" w:cs="Times New Roman"/>
+          <w:sz w:val="21"/>
+        </w:rPr>
+        <w:t xml:space="preserve"> interface here, where the user can click drop-down menus and view “recommended” inputs for the functions. </w:t>
+      </w:r>
+    </w:p>
+    <w:p>
+      <w:pPr>
+        <w:rPr>
+          <w:rFonts w:ascii="Times New Roman" w:eastAsia="Times New Roman" w:hAnsi="Times New Roman" w:cs="Times New Roman"/>
+          <w:sz w:val="21"/>
+        </w:rPr>
+      </w:pPr>
+      <w:r>
+        <w:rPr>
+          <w:rFonts w:ascii="Times New Roman" w:eastAsia="Times New Roman" w:hAnsi="Times New Roman" w:cs="Times New Roman"/>
+          <w:b/>
+        </w:rPr>
+        <w:tab/>
+      </w:r>
+      <w:r>
+        <w:rPr>
+          <w:rFonts w:ascii="Times New Roman" w:eastAsia="Times New Roman" w:hAnsi="Times New Roman" w:cs="Times New Roman"/>
+          <w:sz w:val="21"/>
+        </w:rPr>
+        <w:t xml:space="preserve">Using </w:t>
       </w:r>
       <w:proofErr w:type="spellStart"/>
       <w:r>
@@ -6812,7 +7232,7 @@
           <w:rFonts w:ascii="Times New Roman" w:eastAsia="Times New Roman" w:hAnsi="Times New Roman" w:cs="Times New Roman"/>
           <w:sz w:val="21"/>
         </w:rPr>
-        <w:t>eg.</w:t>
+        <w:t>ArcPro</w:t>
       </w:r>
       <w:proofErr w:type="spellEnd"/>
       <w:r>
@@ -6820,7 +7240,149 @@
           <w:rFonts w:ascii="Times New Roman" w:eastAsia="Times New Roman" w:hAnsi="Times New Roman" w:cs="Times New Roman"/>
           <w:sz w:val="21"/>
         </w:rPr>
-        <w:t xml:space="preserve"> Clicking the “Toolbox” icon, and then clicking “buffer”). Although the user has to manually enter in the parameter/argument values, much like you would in Python, there is still more of a user interface here, where the user can click drop-down menus and view “recommended” inputs for the functions. </w:t>
+        <w:t xml:space="preserve"> </w:t>
+      </w:r>
+      <w:proofErr w:type="spellStart"/>
+      <w:r>
+        <w:rPr>
+          <w:rFonts w:ascii="Times New Roman" w:eastAsia="Times New Roman" w:hAnsi="Times New Roman" w:cs="Times New Roman"/>
+          <w:sz w:val="21"/>
+        </w:rPr>
+        <w:t>Jupyter</w:t>
+      </w:r>
+      <w:proofErr w:type="spellEnd"/>
+      <w:r>
+        <w:rPr>
+          <w:rFonts w:ascii="Times New Roman" w:eastAsia="Times New Roman" w:hAnsi="Times New Roman" w:cs="Times New Roman"/>
+          <w:sz w:val="21"/>
+        </w:rPr>
+        <w:t xml:space="preserve"> Notebooks, the user must do more work on the front-end importing the needed modules and hard-coding the directory </w:t>
+      </w:r>
+      <w:proofErr w:type="spellStart"/>
+      <w:r>
+        <w:rPr>
+          <w:rFonts w:ascii="Times New Roman" w:eastAsia="Times New Roman" w:hAnsi="Times New Roman" w:cs="Times New Roman"/>
+          <w:sz w:val="21"/>
+        </w:rPr>
+        <w:t>pathes</w:t>
+      </w:r>
+      <w:proofErr w:type="spellEnd"/>
+      <w:r>
+        <w:rPr>
+          <w:rFonts w:ascii="Times New Roman" w:eastAsia="Times New Roman" w:hAnsi="Times New Roman" w:cs="Times New Roman"/>
+          <w:sz w:val="21"/>
+        </w:rPr>
+        <w:t xml:space="preserve"> to where their data is stored. However, because the user imports “</w:t>
+      </w:r>
+      <w:proofErr w:type="spellStart"/>
+      <w:r>
+        <w:rPr>
+          <w:rFonts w:ascii="Times New Roman" w:eastAsia="Times New Roman" w:hAnsi="Times New Roman" w:cs="Times New Roman"/>
+          <w:sz w:val="21"/>
+        </w:rPr>
+        <w:t>arcpy</w:t>
+      </w:r>
+      <w:proofErr w:type="spellEnd"/>
+      <w:r>
+        <w:rPr>
+          <w:rFonts w:ascii="Times New Roman" w:eastAsia="Times New Roman" w:hAnsi="Times New Roman" w:cs="Times New Roman"/>
+          <w:sz w:val="21"/>
+        </w:rPr>
+        <w:t xml:space="preserve">” when working in this environment, we are essentially using the same exact functions as what’s downloaded in the </w:t>
+      </w:r>
+      <w:proofErr w:type="spellStart"/>
+      <w:r>
+        <w:rPr>
+          <w:rFonts w:ascii="Times New Roman" w:eastAsia="Times New Roman" w:hAnsi="Times New Roman" w:cs="Times New Roman"/>
+          <w:sz w:val="21"/>
+        </w:rPr>
+        <w:t>ArcPro</w:t>
+      </w:r>
+      <w:proofErr w:type="spellEnd"/>
+      <w:r>
+        <w:rPr>
+          <w:rFonts w:ascii="Times New Roman" w:eastAsia="Times New Roman" w:hAnsi="Times New Roman" w:cs="Times New Roman"/>
+          <w:sz w:val="21"/>
+        </w:rPr>
+        <w:t xml:space="preserve"> package. In fact, one could literally go to the “history” after running a function in </w:t>
+      </w:r>
+      <w:proofErr w:type="spellStart"/>
+      <w:r>
+        <w:rPr>
+          <w:rFonts w:ascii="Times New Roman" w:eastAsia="Times New Roman" w:hAnsi="Times New Roman" w:cs="Times New Roman"/>
+          <w:sz w:val="21"/>
+        </w:rPr>
+        <w:t>ArcPro</w:t>
+      </w:r>
+      <w:proofErr w:type="spellEnd"/>
+      <w:r>
+        <w:rPr>
+          <w:rFonts w:ascii="Times New Roman" w:eastAsia="Times New Roman" w:hAnsi="Times New Roman" w:cs="Times New Roman"/>
+          <w:sz w:val="21"/>
+        </w:rPr>
+        <w:t xml:space="preserve">, and copy to clipboard the exact code that was used to perform the function, paste it in the notebook, and it would run exactly the same. The </w:t>
+      </w:r>
+      <w:proofErr w:type="spellStart"/>
+      <w:r>
+        <w:rPr>
+          <w:rFonts w:ascii="Times New Roman" w:eastAsia="Times New Roman" w:hAnsi="Times New Roman" w:cs="Times New Roman"/>
+          <w:sz w:val="21"/>
+        </w:rPr>
+        <w:t>ArcPro</w:t>
+      </w:r>
+      <w:proofErr w:type="spellEnd"/>
+      <w:r>
+        <w:rPr>
+          <w:rFonts w:ascii="Times New Roman" w:eastAsia="Times New Roman" w:hAnsi="Times New Roman" w:cs="Times New Roman"/>
+          <w:sz w:val="21"/>
+        </w:rPr>
+        <w:t xml:space="preserve"> </w:t>
+      </w:r>
+      <w:proofErr w:type="spellStart"/>
+      <w:r>
+        <w:rPr>
+          <w:rFonts w:ascii="Times New Roman" w:eastAsia="Times New Roman" w:hAnsi="Times New Roman" w:cs="Times New Roman"/>
+          <w:sz w:val="21"/>
+        </w:rPr>
+        <w:t>Jupyter</w:t>
+      </w:r>
+      <w:proofErr w:type="spellEnd"/>
+      <w:r>
+        <w:rPr>
+          <w:rFonts w:ascii="Times New Roman" w:eastAsia="Times New Roman" w:hAnsi="Times New Roman" w:cs="Times New Roman"/>
+          <w:sz w:val="21"/>
+        </w:rPr>
+        <w:t xml:space="preserve"> Notebooks even provide you with the same run messages after you run a function, including warning flags (see </w:t>
+      </w:r>
+      <w:r>
+        <w:rPr>
+          <w:rFonts w:ascii="Times New Roman" w:eastAsia="Times New Roman" w:hAnsi="Times New Roman" w:cs="Times New Roman"/>
+          <w:b/>
+          <w:sz w:val="21"/>
+        </w:rPr>
+        <w:t>Fig. 5</w:t>
+      </w:r>
+      <w:r>
+        <w:rPr>
+          <w:rFonts w:ascii="Times New Roman" w:eastAsia="Times New Roman" w:hAnsi="Times New Roman" w:cs="Times New Roman"/>
+          <w:sz w:val="21"/>
+        </w:rPr>
+        <w:t xml:space="preserve"> &amp; </w:t>
+      </w:r>
+      <w:r>
+        <w:rPr>
+          <w:rFonts w:ascii="Times New Roman" w:eastAsia="Times New Roman" w:hAnsi="Times New Roman" w:cs="Times New Roman"/>
+          <w:b/>
+          <w:sz w:val="21"/>
+        </w:rPr>
+        <w:t>Fig. 8</w:t>
+      </w:r>
+      <w:r>
+        <w:rPr>
+          <w:rFonts w:ascii="Times New Roman" w:eastAsia="Times New Roman" w:hAnsi="Times New Roman" w:cs="Times New Roman"/>
+          <w:sz w:val="21"/>
+        </w:rPr>
+        <w:t>).</w:t>
       </w:r>
     </w:p>
     <w:p>
@@ -6837,19 +7399,44 @@
         </w:rPr>
         <w:tab/>
       </w:r>
-      <w:r>
-        <w:rPr>
-          <w:rFonts w:ascii="Times New Roman" w:eastAsia="Times New Roman" w:hAnsi="Times New Roman" w:cs="Times New Roman"/>
-          <w:sz w:val="21"/>
-        </w:rPr>
-        <w:t xml:space="preserve">Using </w:t>
-      </w:r>
       <w:proofErr w:type="spellStart"/>
       <w:r>
         <w:rPr>
           <w:rFonts w:ascii="Times New Roman" w:eastAsia="Times New Roman" w:hAnsi="Times New Roman" w:cs="Times New Roman"/>
           <w:sz w:val="21"/>
         </w:rPr>
+        <w:t>Jupyter</w:t>
+      </w:r>
+      <w:proofErr w:type="spellEnd"/>
+      <w:r>
+        <w:rPr>
+          <w:rFonts w:ascii="Times New Roman" w:eastAsia="Times New Roman" w:hAnsi="Times New Roman" w:cs="Times New Roman"/>
+          <w:sz w:val="21"/>
+        </w:rPr>
+        <w:t xml:space="preserve"> Notebooks in </w:t>
+      </w:r>
+      <w:proofErr w:type="spellStart"/>
+      <w:r>
+        <w:rPr>
+          <w:rFonts w:ascii="Times New Roman" w:eastAsia="Times New Roman" w:hAnsi="Times New Roman" w:cs="Times New Roman"/>
+          <w:sz w:val="21"/>
+        </w:rPr>
+        <w:t>ArcOnline</w:t>
+      </w:r>
+      <w:proofErr w:type="spellEnd"/>
+      <w:r>
+        <w:rPr>
+          <w:rFonts w:ascii="Times New Roman" w:eastAsia="Times New Roman" w:hAnsi="Times New Roman" w:cs="Times New Roman"/>
+          <w:sz w:val="21"/>
+        </w:rPr>
+        <w:t xml:space="preserve"> are a weird in-between between the GUI offered in </w:t>
+      </w:r>
+      <w:proofErr w:type="spellStart"/>
+      <w:r>
+        <w:rPr>
+          <w:rFonts w:ascii="Times New Roman" w:eastAsia="Times New Roman" w:hAnsi="Times New Roman" w:cs="Times New Roman"/>
+          <w:sz w:val="21"/>
+        </w:rPr>
         <w:t>ArcPro</w:t>
       </w:r>
       <w:proofErr w:type="spellEnd"/>
@@ -6858,6 +7445,22 @@
           <w:rFonts w:ascii="Times New Roman" w:eastAsia="Times New Roman" w:hAnsi="Times New Roman" w:cs="Times New Roman"/>
           <w:sz w:val="21"/>
         </w:rPr>
+        <w:t xml:space="preserve"> and the hard-coding required in the </w:t>
+      </w:r>
+      <w:proofErr w:type="spellStart"/>
+      <w:r>
+        <w:rPr>
+          <w:rFonts w:ascii="Times New Roman" w:eastAsia="Times New Roman" w:hAnsi="Times New Roman" w:cs="Times New Roman"/>
+          <w:sz w:val="21"/>
+        </w:rPr>
+        <w:t>ArcPro</w:t>
+      </w:r>
+      <w:proofErr w:type="spellEnd"/>
+      <w:r>
+        <w:rPr>
+          <w:rFonts w:ascii="Times New Roman" w:eastAsia="Times New Roman" w:hAnsi="Times New Roman" w:cs="Times New Roman"/>
+          <w:sz w:val="21"/>
+        </w:rPr>
         <w:t xml:space="preserve"> </w:t>
       </w:r>
       <w:proofErr w:type="spellStart"/>
@@ -6874,242 +7477,7 @@
           <w:rFonts w:ascii="Times New Roman" w:eastAsia="Times New Roman" w:hAnsi="Times New Roman" w:cs="Times New Roman"/>
           <w:sz w:val="21"/>
         </w:rPr>
-        <w:t xml:space="preserve"> Notebooks, the user must do more work on the front-end importing the needed modules and hard-coding the directory </w:t>
-      </w:r>
-      <w:proofErr w:type="spellStart"/>
-      <w:r>
-        <w:rPr>
-          <w:rFonts w:ascii="Times New Roman" w:eastAsia="Times New Roman" w:hAnsi="Times New Roman" w:cs="Times New Roman"/>
-          <w:sz w:val="21"/>
-        </w:rPr>
-        <w:t>pathes</w:t>
-      </w:r>
-      <w:proofErr w:type="spellEnd"/>
-      <w:r>
-        <w:rPr>
-          <w:rFonts w:ascii="Times New Roman" w:eastAsia="Times New Roman" w:hAnsi="Times New Roman" w:cs="Times New Roman"/>
-          <w:sz w:val="21"/>
-        </w:rPr>
-        <w:t xml:space="preserve"> to where their data is stored. However, because the user imports “</w:t>
-      </w:r>
-      <w:proofErr w:type="spellStart"/>
-      <w:r>
-        <w:rPr>
-          <w:rFonts w:ascii="Times New Roman" w:eastAsia="Times New Roman" w:hAnsi="Times New Roman" w:cs="Times New Roman"/>
-          <w:sz w:val="21"/>
-        </w:rPr>
-        <w:t>arcpy</w:t>
-      </w:r>
-      <w:proofErr w:type="spellEnd"/>
-      <w:r>
-        <w:rPr>
-          <w:rFonts w:ascii="Times New Roman" w:eastAsia="Times New Roman" w:hAnsi="Times New Roman" w:cs="Times New Roman"/>
-          <w:sz w:val="21"/>
-        </w:rPr>
-        <w:t xml:space="preserve">” when working in this environment, we are essentially using the same exact functions as what’s downloaded in the </w:t>
-      </w:r>
-      <w:proofErr w:type="spellStart"/>
-      <w:r>
-        <w:rPr>
-          <w:rFonts w:ascii="Times New Roman" w:eastAsia="Times New Roman" w:hAnsi="Times New Roman" w:cs="Times New Roman"/>
-          <w:sz w:val="21"/>
-        </w:rPr>
-        <w:t>ArcPro</w:t>
-      </w:r>
-      <w:proofErr w:type="spellEnd"/>
-      <w:r>
-        <w:rPr>
-          <w:rFonts w:ascii="Times New Roman" w:eastAsia="Times New Roman" w:hAnsi="Times New Roman" w:cs="Times New Roman"/>
-          <w:sz w:val="21"/>
-        </w:rPr>
-        <w:t xml:space="preserve"> package. In fact, one could literally go to the “history” after running a function in </w:t>
-      </w:r>
-      <w:proofErr w:type="spellStart"/>
-      <w:r>
-        <w:rPr>
-          <w:rFonts w:ascii="Times New Roman" w:eastAsia="Times New Roman" w:hAnsi="Times New Roman" w:cs="Times New Roman"/>
-          <w:sz w:val="21"/>
-        </w:rPr>
-        <w:t>ArcPro</w:t>
-      </w:r>
-      <w:proofErr w:type="spellEnd"/>
-      <w:r>
-        <w:rPr>
-          <w:rFonts w:ascii="Times New Roman" w:eastAsia="Times New Roman" w:hAnsi="Times New Roman" w:cs="Times New Roman"/>
-          <w:sz w:val="21"/>
-        </w:rPr>
-        <w:t xml:space="preserve">, and copy to clipboard the exact code that was used to perform the function, paste it in the notebook, and it would run exactly the same. The </w:t>
-      </w:r>
-      <w:proofErr w:type="spellStart"/>
-      <w:r>
-        <w:rPr>
-          <w:rFonts w:ascii="Times New Roman" w:eastAsia="Times New Roman" w:hAnsi="Times New Roman" w:cs="Times New Roman"/>
-          <w:sz w:val="21"/>
-        </w:rPr>
-        <w:t>ArcPro</w:t>
-      </w:r>
-      <w:proofErr w:type="spellEnd"/>
-      <w:r>
-        <w:rPr>
-          <w:rFonts w:ascii="Times New Roman" w:eastAsia="Times New Roman" w:hAnsi="Times New Roman" w:cs="Times New Roman"/>
-          <w:sz w:val="21"/>
-        </w:rPr>
-        <w:t xml:space="preserve"> </w:t>
-      </w:r>
-      <w:proofErr w:type="spellStart"/>
-      <w:r>
-        <w:rPr>
-          <w:rFonts w:ascii="Times New Roman" w:eastAsia="Times New Roman" w:hAnsi="Times New Roman" w:cs="Times New Roman"/>
-          <w:sz w:val="21"/>
-        </w:rPr>
-        <w:t>Jupyter</w:t>
-      </w:r>
-      <w:proofErr w:type="spellEnd"/>
-      <w:r>
-        <w:rPr>
-          <w:rFonts w:ascii="Times New Roman" w:eastAsia="Times New Roman" w:hAnsi="Times New Roman" w:cs="Times New Roman"/>
-          <w:sz w:val="21"/>
-        </w:rPr>
-        <w:t xml:space="preserve"> Notebooks even provide you with the same run messages after you run a function, including warning flags (see </w:t>
-      </w:r>
-      <w:r>
-        <w:rPr>
-          <w:rFonts w:ascii="Times New Roman" w:eastAsia="Times New Roman" w:hAnsi="Times New Roman" w:cs="Times New Roman"/>
-          <w:b/>
-          <w:sz w:val="21"/>
-        </w:rPr>
-        <w:t>Fig. 5</w:t>
-      </w:r>
-      <w:r>
-        <w:rPr>
-          <w:rFonts w:ascii="Times New Roman" w:eastAsia="Times New Roman" w:hAnsi="Times New Roman" w:cs="Times New Roman"/>
-          <w:sz w:val="21"/>
-        </w:rPr>
-        <w:t xml:space="preserve"> &amp; </w:t>
-      </w:r>
-      <w:r>
-        <w:rPr>
-          <w:rFonts w:ascii="Times New Roman" w:eastAsia="Times New Roman" w:hAnsi="Times New Roman" w:cs="Times New Roman"/>
-          <w:b/>
-          <w:sz w:val="21"/>
-        </w:rPr>
-        <w:t>Fig. 8</w:t>
-      </w:r>
-      <w:r>
-        <w:rPr>
-          <w:rFonts w:ascii="Times New Roman" w:eastAsia="Times New Roman" w:hAnsi="Times New Roman" w:cs="Times New Roman"/>
-          <w:sz w:val="21"/>
-        </w:rPr>
-        <w:t>).</w:t>
-      </w:r>
-    </w:p>
-    <w:p>
-      <w:pPr>
-        <w:rPr>
-          <w:rFonts w:ascii="Times New Roman" w:eastAsia="Times New Roman" w:hAnsi="Times New Roman" w:cs="Times New Roman"/>
-          <w:sz w:val="21"/>
-        </w:rPr>
-      </w:pPr>
-      <w:r>
-        <w:rPr>
-          <w:rFonts w:ascii="Times New Roman" w:eastAsia="Times New Roman" w:hAnsi="Times New Roman" w:cs="Times New Roman"/>
-          <w:b/>
-        </w:rPr>
-        <w:tab/>
-      </w:r>
-      <w:proofErr w:type="spellStart"/>
-      <w:r>
-        <w:rPr>
-          <w:rFonts w:ascii="Times New Roman" w:eastAsia="Times New Roman" w:hAnsi="Times New Roman" w:cs="Times New Roman"/>
-          <w:sz w:val="21"/>
-        </w:rPr>
-        <w:t>Jupyter</w:t>
-      </w:r>
-      <w:proofErr w:type="spellEnd"/>
-      <w:r>
-        <w:rPr>
-          <w:rFonts w:ascii="Times New Roman" w:eastAsia="Times New Roman" w:hAnsi="Times New Roman" w:cs="Times New Roman"/>
-          <w:sz w:val="21"/>
-        </w:rPr>
-        <w:t xml:space="preserve"> Notebooks</w:t>
-      </w:r>
-      <w:r>
-        <w:rPr>
-          <w:rFonts w:ascii="Times New Roman" w:eastAsia="Times New Roman" w:hAnsi="Times New Roman" w:cs="Times New Roman"/>
-          <w:sz w:val="21"/>
-        </w:rPr>
-        <w:t xml:space="preserve"> in </w:t>
-      </w:r>
-      <w:proofErr w:type="spellStart"/>
-      <w:r>
-        <w:rPr>
-          <w:rFonts w:ascii="Times New Roman" w:eastAsia="Times New Roman" w:hAnsi="Times New Roman" w:cs="Times New Roman"/>
-          <w:sz w:val="21"/>
-        </w:rPr>
-        <w:t>ArcOnline</w:t>
-      </w:r>
-      <w:proofErr w:type="spellEnd"/>
-      <w:r>
-        <w:rPr>
-          <w:rFonts w:ascii="Times New Roman" w:eastAsia="Times New Roman" w:hAnsi="Times New Roman" w:cs="Times New Roman"/>
-          <w:sz w:val="21"/>
-        </w:rPr>
-        <w:t xml:space="preserve"> are a weird in-between between the GUI offered in </w:t>
-      </w:r>
-      <w:proofErr w:type="spellStart"/>
-      <w:r>
-        <w:rPr>
-          <w:rFonts w:ascii="Times New Roman" w:eastAsia="Times New Roman" w:hAnsi="Times New Roman" w:cs="Times New Roman"/>
-          <w:sz w:val="21"/>
-        </w:rPr>
-        <w:t>ArcPro</w:t>
-      </w:r>
-      <w:proofErr w:type="spellEnd"/>
-      <w:r>
-        <w:rPr>
-          <w:rFonts w:ascii="Times New Roman" w:eastAsia="Times New Roman" w:hAnsi="Times New Roman" w:cs="Times New Roman"/>
-          <w:sz w:val="21"/>
-        </w:rPr>
-        <w:t xml:space="preserve"> and the hard-coding required in the </w:t>
-      </w:r>
-      <w:proofErr w:type="spellStart"/>
-      <w:r>
-        <w:rPr>
-          <w:rFonts w:ascii="Times New Roman" w:eastAsia="Times New Roman" w:hAnsi="Times New Roman" w:cs="Times New Roman"/>
-          <w:sz w:val="21"/>
-        </w:rPr>
-        <w:t>ArcPro</w:t>
-      </w:r>
-      <w:proofErr w:type="spellEnd"/>
-      <w:r>
-        <w:rPr>
-          <w:rFonts w:ascii="Times New Roman" w:eastAsia="Times New Roman" w:hAnsi="Times New Roman" w:cs="Times New Roman"/>
-          <w:sz w:val="21"/>
-        </w:rPr>
-        <w:t xml:space="preserve"> </w:t>
-      </w:r>
-      <w:proofErr w:type="spellStart"/>
-      <w:r>
-        <w:rPr>
-          <w:rFonts w:ascii="Times New Roman" w:eastAsia="Times New Roman" w:hAnsi="Times New Roman" w:cs="Times New Roman"/>
-          <w:sz w:val="21"/>
-        </w:rPr>
-        <w:t>Jupyter</w:t>
-      </w:r>
-      <w:proofErr w:type="spellEnd"/>
-      <w:r>
-        <w:rPr>
-          <w:rFonts w:ascii="Times New Roman" w:eastAsia="Times New Roman" w:hAnsi="Times New Roman" w:cs="Times New Roman"/>
-          <w:sz w:val="21"/>
-        </w:rPr>
-        <w:t xml:space="preserve"> Notebooks</w:t>
-      </w:r>
-      <w:r>
-        <w:rPr>
-          <w:rFonts w:ascii="Times New Roman" w:eastAsia="Times New Roman" w:hAnsi="Times New Roman" w:cs="Times New Roman"/>
-          <w:sz w:val="21"/>
-        </w:rPr>
-        <w:t>. The user may search for data layers online and in their personal repositories, and then click an interactive button for a code-block to appear</w:t>
+        <w:t xml:space="preserve"> Notebooks. The user may search for data layers online and in their personal repositories, and then click an interactive button for a code-block to appear</w:t>
       </w:r>
       <w:r>
         <w:rPr>
@@ -7242,7 +7610,35 @@
           <w:rFonts w:ascii="Times New Roman" w:eastAsia="Times New Roman" w:hAnsi="Times New Roman" w:cs="Times New Roman"/>
           <w:sz w:val="21"/>
         </w:rPr>
-        <w:t xml:space="preserve"> And in all three of these environments, you may easily pull up the documentation for the function you are using (in </w:t>
+        <w:t xml:space="preserve"> </w:t>
+      </w:r>
+      <w:r>
+        <w:rPr>
+          <w:rFonts w:ascii="Times New Roman" w:eastAsia="Times New Roman" w:hAnsi="Times New Roman" w:cs="Times New Roman"/>
+          <w:sz w:val="21"/>
+        </w:rPr>
+        <w:t>Though</w:t>
+      </w:r>
+      <w:r>
+        <w:rPr>
+          <w:rFonts w:ascii="Times New Roman" w:eastAsia="Times New Roman" w:hAnsi="Times New Roman" w:cs="Times New Roman"/>
+          <w:sz w:val="21"/>
+        </w:rPr>
+        <w:t xml:space="preserve"> in all three of these environments, </w:t>
+      </w:r>
+      <w:r>
+        <w:rPr>
+          <w:rFonts w:ascii="Times New Roman" w:eastAsia="Times New Roman" w:hAnsi="Times New Roman" w:cs="Times New Roman"/>
+          <w:sz w:val="21"/>
+        </w:rPr>
+        <w:t xml:space="preserve">if you get confused, </w:t>
+      </w:r>
+      <w:r>
+        <w:rPr>
+          <w:rFonts w:ascii="Times New Roman" w:eastAsia="Times New Roman" w:hAnsi="Times New Roman" w:cs="Times New Roman"/>
+          <w:sz w:val="21"/>
+        </w:rPr>
+        <w:t xml:space="preserve">you may easily pull up the documentation for the function you are using (in </w:t>
       </w:r>
       <w:proofErr w:type="spellStart"/>
       <w:r>
@@ -7304,7 +7700,21 @@
           <w:rFonts w:ascii="Times New Roman" w:eastAsia="Times New Roman" w:hAnsi="Times New Roman" w:cs="Times New Roman"/>
           <w:sz w:val="21"/>
         </w:rPr>
-        <w:t xml:space="preserve">In terms of results verification, a very coarse analysis would be that all three methods “appeared” to produce the same result (see </w:t>
+        <w:t>In terms of results verification, a very coarse</w:t>
+      </w:r>
+      <w:r>
+        <w:rPr>
+          <w:rFonts w:ascii="Times New Roman" w:eastAsia="Times New Roman" w:hAnsi="Times New Roman" w:cs="Times New Roman"/>
+          <w:sz w:val="21"/>
+        </w:rPr>
+        <w:t>-grained</w:t>
+      </w:r>
+      <w:r>
+        <w:rPr>
+          <w:rFonts w:ascii="Times New Roman" w:eastAsia="Times New Roman" w:hAnsi="Times New Roman" w:cs="Times New Roman"/>
+          <w:sz w:val="21"/>
+        </w:rPr>
+        <w:t xml:space="preserve"> analysis would be that all three methods “appeared” to produce the same result (see </w:t>
       </w:r>
       <w:r>
         <w:rPr>
@@ -7319,7 +7729,21 @@
           <w:rFonts w:ascii="Times New Roman" w:eastAsia="Times New Roman" w:hAnsi="Times New Roman" w:cs="Times New Roman"/>
           <w:sz w:val="21"/>
         </w:rPr>
-        <w:t>). And that is what should be expected, because we used the same source data in each procedure, along with the same parameters (</w:t>
+        <w:t xml:space="preserve">). And that is what should be expected, because we used the same source data </w:t>
+      </w:r>
+      <w:r>
+        <w:rPr>
+          <w:rFonts w:ascii="Times New Roman" w:eastAsia="Times New Roman" w:hAnsi="Times New Roman" w:cs="Times New Roman"/>
+          <w:sz w:val="21"/>
+        </w:rPr>
+        <w:t xml:space="preserve">(bikeways) </w:t>
+      </w:r>
+      <w:r>
+        <w:rPr>
+          <w:rFonts w:ascii="Times New Roman" w:eastAsia="Times New Roman" w:hAnsi="Times New Roman" w:cs="Times New Roman"/>
+          <w:sz w:val="21"/>
+        </w:rPr>
+        <w:t>in each procedure, along with the same parameters (</w:t>
       </w:r>
       <w:proofErr w:type="gramStart"/>
       <w:r>
@@ -7351,14 +7775,7 @@
           <w:rFonts w:ascii="Times New Roman" w:eastAsia="Times New Roman" w:hAnsi="Times New Roman" w:cs="Times New Roman"/>
           <w:sz w:val="21"/>
         </w:rPr>
-        <w:t xml:space="preserve"> environments is that the same warning flags were brought up from each (</w:t>
-      </w:r>
-      <w:r>
-        <w:rPr>
-          <w:rFonts w:ascii="Times New Roman" w:eastAsia="Times New Roman" w:hAnsi="Times New Roman" w:cs="Times New Roman"/>
-          <w:sz w:val="21"/>
-        </w:rPr>
-        <w:t xml:space="preserve">see </w:t>
+        <w:t xml:space="preserve"> environments is that the same warning flags were brought up from each (see </w:t>
       </w:r>
       <w:r>
         <w:rPr>
@@ -7388,14 +7805,21 @@
           <w:rFonts w:ascii="Times New Roman" w:eastAsia="Times New Roman" w:hAnsi="Times New Roman" w:cs="Times New Roman"/>
           <w:sz w:val="21"/>
         </w:rPr>
-        <w:t>).</w:t>
-      </w:r>
-      <w:r>
-        <w:rPr>
-          <w:rFonts w:ascii="Times New Roman" w:eastAsia="Times New Roman" w:hAnsi="Times New Roman" w:cs="Times New Roman"/>
-          <w:sz w:val="21"/>
-        </w:rPr>
-        <w:t xml:space="preserve"> However, to fully assess the interoperability of these three output layers, we would need to look at the attributes of each layer (precise buffer area, etc.). Although I did not do this for this lab (as I figured the purpose was to mainly demonstrate the </w:t>
+        <w:t xml:space="preserve">). However, to fully assess the interoperability of these three output layers, we would need to look at the attributes of each layer (precise </w:t>
+      </w:r>
+      <w:r>
+        <w:rPr>
+          <w:rFonts w:ascii="Times New Roman" w:eastAsia="Times New Roman" w:hAnsi="Times New Roman" w:cs="Times New Roman"/>
+          <w:sz w:val="21"/>
+        </w:rPr>
+        <w:t xml:space="preserve">total </w:t>
+      </w:r>
+      <w:r>
+        <w:rPr>
+          <w:rFonts w:ascii="Times New Roman" w:eastAsia="Times New Roman" w:hAnsi="Times New Roman" w:cs="Times New Roman"/>
+          <w:sz w:val="21"/>
+        </w:rPr>
+        <w:t xml:space="preserve">buffer area, etc.). Although I did not do this for this lab (as I figured the purpose was to mainly demonstrate the </w:t>
       </w:r>
       <w:r>
         <w:rPr>
@@ -7410,7 +7834,37 @@
           <w:rFonts w:ascii="Times New Roman" w:eastAsia="Times New Roman" w:hAnsi="Times New Roman" w:cs="Times New Roman"/>
           <w:sz w:val="21"/>
         </w:rPr>
-        <w:t xml:space="preserve"> of buffering a dataset in each ArcGIS environment), I am fairly confident all three layers would have identical attributes.</w:t>
+        <w:t xml:space="preserve"> of buffering a dataset in each ArcGIS environment), I am fairly confident all three layers would have identical attributes</w:t>
+      </w:r>
+      <w:r>
+        <w:rPr>
+          <w:rFonts w:ascii="Times New Roman" w:eastAsia="Times New Roman" w:hAnsi="Times New Roman" w:cs="Times New Roman"/>
+          <w:sz w:val="21"/>
+        </w:rPr>
+        <w:t xml:space="preserve">, as all were created using the same(?) </w:t>
+      </w:r>
+      <w:proofErr w:type="spellStart"/>
+      <w:r>
+        <w:rPr>
+          <w:rFonts w:ascii="Times New Roman" w:eastAsia="Times New Roman" w:hAnsi="Times New Roman" w:cs="Times New Roman"/>
+          <w:sz w:val="21"/>
+        </w:rPr>
+        <w:t>ArcPro</w:t>
+      </w:r>
+      <w:proofErr w:type="spellEnd"/>
+      <w:r>
+        <w:rPr>
+          <w:rFonts w:ascii="Times New Roman" w:eastAsia="Times New Roman" w:hAnsi="Times New Roman" w:cs="Times New Roman"/>
+          <w:sz w:val="21"/>
+        </w:rPr>
+        <w:t xml:space="preserve"> engine</w:t>
+      </w:r>
+      <w:r>
+        <w:rPr>
+          <w:rFonts w:ascii="Times New Roman" w:eastAsia="Times New Roman" w:hAnsi="Times New Roman" w:cs="Times New Roman"/>
+          <w:sz w:val="21"/>
+        </w:rPr>
+        <w:t>.</w:t>
       </w:r>
     </w:p>
     <w:p>
@@ -7495,7 +7949,7 @@
           <w:sz w:val="20"/>
           <w:szCs w:val="20"/>
         </w:rPr>
-        <w:t>contingent</w:t>
+        <w:t>depending</w:t>
       </w:r>
       <w:r>
         <w:rPr>
@@ -7531,7 +7985,79 @@
           <w:sz w:val="20"/>
           <w:szCs w:val="20"/>
         </w:rPr>
-        <w:t xml:space="preserve"> If you are looking to perform spatial analyses that is visualization-heavy, needing to zoom in/out between scales, and analyzing the attribute of shapefile features, your best bet may be to use </w:t>
+        <w:t xml:space="preserve"> If you are looking to perform spatial analyses that is visualization-heavy, </w:t>
+      </w:r>
+      <w:r>
+        <w:rPr>
+          <w:rFonts w:ascii="Times New Roman" w:eastAsia="Times New Roman" w:hAnsi="Times New Roman" w:cs="Times New Roman"/>
+          <w:color w:val="000000" w:themeColor="text1"/>
+          <w:sz w:val="20"/>
+          <w:szCs w:val="20"/>
+        </w:rPr>
+        <w:t xml:space="preserve">or if you need </w:t>
+      </w:r>
+      <w:r>
+        <w:rPr>
+          <w:rFonts w:ascii="Times New Roman" w:eastAsia="Times New Roman" w:hAnsi="Times New Roman" w:cs="Times New Roman"/>
+          <w:color w:val="000000" w:themeColor="text1"/>
+          <w:sz w:val="20"/>
+          <w:szCs w:val="20"/>
+        </w:rPr>
+        <w:t>to zoom in/out between scales</w:t>
+      </w:r>
+      <w:r>
+        <w:rPr>
+          <w:rFonts w:ascii="Times New Roman" w:eastAsia="Times New Roman" w:hAnsi="Times New Roman" w:cs="Times New Roman"/>
+          <w:color w:val="000000" w:themeColor="text1"/>
+          <w:sz w:val="20"/>
+          <w:szCs w:val="20"/>
+        </w:rPr>
+        <w:t>,</w:t>
+      </w:r>
+      <w:r>
+        <w:rPr>
+          <w:rFonts w:ascii="Times New Roman" w:eastAsia="Times New Roman" w:hAnsi="Times New Roman" w:cs="Times New Roman"/>
+          <w:color w:val="000000" w:themeColor="text1"/>
+          <w:sz w:val="20"/>
+          <w:szCs w:val="20"/>
+        </w:rPr>
+        <w:t xml:space="preserve"> and </w:t>
+      </w:r>
+      <w:r>
+        <w:rPr>
+          <w:rFonts w:ascii="Times New Roman" w:eastAsia="Times New Roman" w:hAnsi="Times New Roman" w:cs="Times New Roman"/>
+          <w:color w:val="000000" w:themeColor="text1"/>
+          <w:sz w:val="20"/>
+          <w:szCs w:val="20"/>
+        </w:rPr>
+        <w:t>analyze</w:t>
+      </w:r>
+      <w:r>
+        <w:rPr>
+          <w:rFonts w:ascii="Times New Roman" w:eastAsia="Times New Roman" w:hAnsi="Times New Roman" w:cs="Times New Roman"/>
+          <w:color w:val="000000" w:themeColor="text1"/>
+          <w:sz w:val="20"/>
+          <w:szCs w:val="20"/>
+        </w:rPr>
+        <w:t xml:space="preserve"> the attribute</w:t>
+      </w:r>
+      <w:r>
+        <w:rPr>
+          <w:rFonts w:ascii="Times New Roman" w:eastAsia="Times New Roman" w:hAnsi="Times New Roman" w:cs="Times New Roman"/>
+          <w:color w:val="000000" w:themeColor="text1"/>
+          <w:sz w:val="20"/>
+          <w:szCs w:val="20"/>
+        </w:rPr>
+        <w:t xml:space="preserve"> tables</w:t>
+      </w:r>
+      <w:r>
+        <w:rPr>
+          <w:rFonts w:ascii="Times New Roman" w:eastAsia="Times New Roman" w:hAnsi="Times New Roman" w:cs="Times New Roman"/>
+          <w:color w:val="000000" w:themeColor="text1"/>
+          <w:sz w:val="20"/>
+          <w:szCs w:val="20"/>
+        </w:rPr>
+        <w:t xml:space="preserve"> of shapefile features, your best bet may be </w:t>
       </w:r>
       <w:proofErr w:type="spellStart"/>
       <w:r>
@@ -7551,7 +8077,35 @@
           <w:sz w:val="20"/>
           <w:szCs w:val="20"/>
         </w:rPr>
-        <w:t xml:space="preserve"> robust visualization GUI. However, if you need to perform a string of several data manipulation functions on a massive amount of data, but you already know what functions you need to execute, using a </w:t>
+        <w:t xml:space="preserve"> robust visualization GUI. However, if you need to perform a string of data manipulation functions on a massive amount of data, but you already know </w:t>
+      </w:r>
+      <w:r>
+        <w:rPr>
+          <w:rFonts w:ascii="Times New Roman" w:eastAsia="Times New Roman" w:hAnsi="Times New Roman" w:cs="Times New Roman"/>
+          <w:i/>
+          <w:color w:val="000000" w:themeColor="text1"/>
+          <w:sz w:val="20"/>
+          <w:szCs w:val="20"/>
+        </w:rPr>
+        <w:t xml:space="preserve">which </w:t>
+      </w:r>
+      <w:r>
+        <w:rPr>
+          <w:rFonts w:ascii="Times New Roman" w:eastAsia="Times New Roman" w:hAnsi="Times New Roman" w:cs="Times New Roman"/>
+          <w:color w:val="000000" w:themeColor="text1"/>
+          <w:sz w:val="20"/>
+          <w:szCs w:val="20"/>
+        </w:rPr>
+        <w:t>specific</w:t>
+      </w:r>
+      <w:r>
+        <w:rPr>
+          <w:rFonts w:ascii="Times New Roman" w:eastAsia="Times New Roman" w:hAnsi="Times New Roman" w:cs="Times New Roman"/>
+          <w:color w:val="000000" w:themeColor="text1"/>
+          <w:sz w:val="20"/>
+          <w:szCs w:val="20"/>
+        </w:rPr>
+        <w:t xml:space="preserve"> functions you need to execute, using a </w:t>
       </w:r>
       <w:proofErr w:type="spellStart"/>
       <w:r>
@@ -7651,7 +8205,25 @@
           <w:sz w:val="20"/>
           <w:szCs w:val="20"/>
         </w:rPr>
-        <w:t xml:space="preserve"> package, and am frequently working with data that I have local copies of, so I often turn to </w:t>
+        <w:t xml:space="preserve"> package, and am frequently working with data that I have local copies of</w:t>
+      </w:r>
+      <w:r>
+        <w:rPr>
+          <w:rFonts w:ascii="Times New Roman" w:eastAsia="Times New Roman" w:hAnsi="Times New Roman" w:cs="Times New Roman"/>
+          <w:color w:val="000000" w:themeColor="text1"/>
+          <w:sz w:val="20"/>
+          <w:szCs w:val="20"/>
+        </w:rPr>
+        <w:t>…</w:t>
+      </w:r>
+      <w:r>
+        <w:rPr>
+          <w:rFonts w:ascii="Times New Roman" w:eastAsia="Times New Roman" w:hAnsi="Times New Roman" w:cs="Times New Roman"/>
+          <w:color w:val="000000" w:themeColor="text1"/>
+          <w:sz w:val="20"/>
+          <w:szCs w:val="20"/>
+        </w:rPr>
+        <w:t xml:space="preserve">so I often turn to </w:t>
       </w:r>
       <w:proofErr w:type="spellStart"/>
       <w:r>
@@ -7691,7 +8263,43 @@
           <w:sz w:val="20"/>
           <w:szCs w:val="20"/>
         </w:rPr>
-        <w:t xml:space="preserve"> (or launching them with bash, after designating the “</w:t>
+        <w:t xml:space="preserve"> (or</w:t>
+      </w:r>
+      <w:r>
+        <w:rPr>
+          <w:rFonts w:ascii="Times New Roman" w:eastAsia="Times New Roman" w:hAnsi="Times New Roman" w:cs="Times New Roman"/>
+          <w:color w:val="000000" w:themeColor="text1"/>
+          <w:sz w:val="20"/>
+          <w:szCs w:val="20"/>
+        </w:rPr>
+        <w:t xml:space="preserve">, </w:t>
+      </w:r>
+      <w:r>
+        <w:rPr>
+          <w:rFonts w:ascii="Times New Roman" w:eastAsia="Times New Roman" w:hAnsi="Times New Roman" w:cs="Times New Roman"/>
+          <w:color w:val="000000" w:themeColor="text1"/>
+          <w:sz w:val="20"/>
+          <w:szCs w:val="20"/>
+        </w:rPr>
+        <w:t xml:space="preserve">launching </w:t>
+      </w:r>
+      <w:r>
+        <w:rPr>
+          <w:rFonts w:ascii="Times New Roman" w:eastAsia="Times New Roman" w:hAnsi="Times New Roman" w:cs="Times New Roman"/>
+          <w:color w:val="000000" w:themeColor="text1"/>
+          <w:sz w:val="20"/>
+          <w:szCs w:val="20"/>
+        </w:rPr>
+        <w:t>Notebooks via the command line</w:t>
+      </w:r>
+      <w:r>
+        <w:rPr>
+          <w:rFonts w:ascii="Times New Roman" w:eastAsia="Times New Roman" w:hAnsi="Times New Roman" w:cs="Times New Roman"/>
+          <w:color w:val="000000" w:themeColor="text1"/>
+          <w:sz w:val="20"/>
+          <w:szCs w:val="20"/>
+        </w:rPr>
+        <w:t>, after designating the “</w:t>
       </w:r>
       <w:proofErr w:type="spellStart"/>
       <w:r>
@@ -7731,7 +8339,25 @@
           <w:sz w:val="20"/>
           <w:szCs w:val="20"/>
         </w:rPr>
-        <w:t xml:space="preserve"> environment. </w:t>
+        <w:t xml:space="preserve"> environment</w:t>
+      </w:r>
+      <w:r>
+        <w:rPr>
+          <w:rFonts w:ascii="Times New Roman" w:eastAsia="Times New Roman" w:hAnsi="Times New Roman" w:cs="Times New Roman"/>
+          <w:color w:val="000000" w:themeColor="text1"/>
+          <w:sz w:val="20"/>
+          <w:szCs w:val="20"/>
+        </w:rPr>
+        <w:t>)</w:t>
+      </w:r>
+      <w:r>
+        <w:rPr>
+          <w:rFonts w:ascii="Times New Roman" w:eastAsia="Times New Roman" w:hAnsi="Times New Roman" w:cs="Times New Roman"/>
+          <w:color w:val="000000" w:themeColor="text1"/>
+          <w:sz w:val="20"/>
+          <w:szCs w:val="20"/>
+        </w:rPr>
+        <w:t xml:space="preserve">. </w:t>
       </w:r>
       <w:r>
         <w:rPr>
@@ -7780,7 +8406,7 @@
           <w:sz w:val="20"/>
           <w:szCs w:val="20"/>
         </w:rPr>
-        <w:t xml:space="preserve"> seems to offer some powerful possibilities, like being able to visualize the layers you’ve created immediately. Additionally, working within the </w:t>
+        <w:t xml:space="preserve"> seems to offer some powerful possibilities, like being able to visualize the layers you’ve created immediately. Additionally, the </w:t>
       </w:r>
       <w:proofErr w:type="spellStart"/>
       <w:r>
@@ -7800,7 +8426,61 @@
           <w:sz w:val="20"/>
           <w:szCs w:val="20"/>
         </w:rPr>
-        <w:t xml:space="preserve"> Notebooks may allow you to map data on the fly without downloading it, and to easily share your findings with others (who may have varying levels of experience and local software)</w:t>
+        <w:t xml:space="preserve"> Notebooks may allow you </w:t>
+      </w:r>
+      <w:r>
+        <w:rPr>
+          <w:rFonts w:ascii="Times New Roman" w:eastAsia="Times New Roman" w:hAnsi="Times New Roman" w:cs="Times New Roman"/>
+          <w:color w:val="000000" w:themeColor="text1"/>
+          <w:sz w:val="20"/>
+          <w:szCs w:val="20"/>
+        </w:rPr>
+        <w:t>the advantage of</w:t>
+      </w:r>
+      <w:r>
+        <w:rPr>
+          <w:rFonts w:ascii="Times New Roman" w:eastAsia="Times New Roman" w:hAnsi="Times New Roman" w:cs="Times New Roman"/>
+          <w:color w:val="000000" w:themeColor="text1"/>
+          <w:sz w:val="20"/>
+          <w:szCs w:val="20"/>
+        </w:rPr>
+        <w:t xml:space="preserve"> map</w:t>
+      </w:r>
+      <w:r>
+        <w:rPr>
+          <w:rFonts w:ascii="Times New Roman" w:eastAsia="Times New Roman" w:hAnsi="Times New Roman" w:cs="Times New Roman"/>
+          <w:color w:val="000000" w:themeColor="text1"/>
+          <w:sz w:val="20"/>
+          <w:szCs w:val="20"/>
+        </w:rPr>
+        <w:t>ping</w:t>
+      </w:r>
+      <w:r>
+        <w:rPr>
+          <w:rFonts w:ascii="Times New Roman" w:eastAsia="Times New Roman" w:hAnsi="Times New Roman" w:cs="Times New Roman"/>
+          <w:color w:val="000000" w:themeColor="text1"/>
+          <w:sz w:val="20"/>
+          <w:szCs w:val="20"/>
+        </w:rPr>
+        <w:t xml:space="preserve"> data on the fly without downloading it, and easily shar</w:t>
+      </w:r>
+      <w:r>
+        <w:rPr>
+          <w:rFonts w:ascii="Times New Roman" w:eastAsia="Times New Roman" w:hAnsi="Times New Roman" w:cs="Times New Roman"/>
+          <w:color w:val="000000" w:themeColor="text1"/>
+          <w:sz w:val="20"/>
+          <w:szCs w:val="20"/>
+        </w:rPr>
+        <w:t xml:space="preserve">ing </w:t>
+      </w:r>
+      <w:r>
+        <w:rPr>
+          <w:rFonts w:ascii="Times New Roman" w:eastAsia="Times New Roman" w:hAnsi="Times New Roman" w:cs="Times New Roman"/>
+          <w:color w:val="000000" w:themeColor="text1"/>
+          <w:sz w:val="20"/>
+          <w:szCs w:val="20"/>
+        </w:rPr>
+        <w:t>your findings with others (who may have varying levels of experience and local software)</w:t>
       </w:r>
     </w:p>
     <w:p>
@@ -7916,7 +8596,61 @@
           <w:sz w:val="20"/>
           <w:szCs w:val="20"/>
         </w:rPr>
-        <w:t>, I thought it would be a cake-walk to configure it. And although I did already understand the fundamentals of how Git/ version controlling works, I decided I would set configure git through the Mac “Terminal” this time instead of Windows (what I had been used to). And I ran into a terrible amount of unexpected problems.</w:t>
+        <w:t xml:space="preserve">, I thought it would be a cake-walk to configure it. And although I did already understand the fundamentals of how Git/ version controlling works, </w:t>
+      </w:r>
+      <w:r>
+        <w:rPr>
+          <w:rFonts w:ascii="Times New Roman" w:eastAsia="Times New Roman" w:hAnsi="Times New Roman" w:cs="Times New Roman"/>
+          <w:color w:val="000000" w:themeColor="text1"/>
+          <w:sz w:val="20"/>
+          <w:szCs w:val="20"/>
+        </w:rPr>
+        <w:t xml:space="preserve">I had been using Git Bash through a Windows virtual machine. This time around, I </w:t>
+      </w:r>
+      <w:r>
+        <w:rPr>
+          <w:rFonts w:ascii="Times New Roman" w:eastAsia="Times New Roman" w:hAnsi="Times New Roman" w:cs="Times New Roman"/>
+          <w:color w:val="000000" w:themeColor="text1"/>
+          <w:sz w:val="20"/>
+          <w:szCs w:val="20"/>
+        </w:rPr>
+        <w:t>decided I would set configure git through the Mac “Terminal” this time instead of Windows (what I had been used to)</w:t>
+      </w:r>
+      <w:r>
+        <w:rPr>
+          <w:rFonts w:ascii="Times New Roman" w:eastAsia="Times New Roman" w:hAnsi="Times New Roman" w:cs="Times New Roman"/>
+          <w:color w:val="000000" w:themeColor="text1"/>
+          <w:sz w:val="20"/>
+          <w:szCs w:val="20"/>
+        </w:rPr>
+        <w:t>, a</w:t>
+      </w:r>
+      <w:r>
+        <w:rPr>
+          <w:rFonts w:ascii="Times New Roman" w:eastAsia="Times New Roman" w:hAnsi="Times New Roman" w:cs="Times New Roman"/>
+          <w:color w:val="000000" w:themeColor="text1"/>
+          <w:sz w:val="20"/>
+          <w:szCs w:val="20"/>
+        </w:rPr>
+        <w:t xml:space="preserve">nd I ran into a </w:t>
+      </w:r>
+      <w:r>
+        <w:rPr>
+          <w:rFonts w:ascii="Times New Roman" w:eastAsia="Times New Roman" w:hAnsi="Times New Roman" w:cs="Times New Roman"/>
+          <w:color w:val="000000" w:themeColor="text1"/>
+          <w:sz w:val="20"/>
+          <w:szCs w:val="20"/>
+        </w:rPr>
+        <w:t>considerable</w:t>
+      </w:r>
+      <w:r>
+        <w:rPr>
+          <w:rFonts w:ascii="Times New Roman" w:eastAsia="Times New Roman" w:hAnsi="Times New Roman" w:cs="Times New Roman"/>
+          <w:color w:val="000000" w:themeColor="text1"/>
+          <w:sz w:val="20"/>
+          <w:szCs w:val="20"/>
+        </w:rPr>
+        <w:t xml:space="preserve"> amount of unexpected problems.</w:t>
       </w:r>
     </w:p>
     <w:p>
@@ -7946,7 +8680,60 @@
           <w:szCs w:val="20"/>
         </w:rPr>
         <w:tab/>
-        <w:t xml:space="preserve">The most obvious one was having to figure out via context clues of articles upon articles that “bash” </w:t>
+      </w:r>
+      <w:r>
+        <w:rPr>
+          <w:rFonts w:ascii="Times New Roman" w:eastAsia="Times New Roman" w:hAnsi="Times New Roman" w:cs="Times New Roman"/>
+          <w:color w:val="000000" w:themeColor="text1"/>
+          <w:sz w:val="20"/>
+          <w:szCs w:val="20"/>
+        </w:rPr>
+        <w:t>The first of these problems</w:t>
+      </w:r>
+      <w:r>
+        <w:rPr>
+          <w:rFonts w:ascii="Times New Roman" w:eastAsia="Times New Roman" w:hAnsi="Times New Roman" w:cs="Times New Roman"/>
+          <w:color w:val="000000" w:themeColor="text1"/>
+          <w:sz w:val="20"/>
+          <w:szCs w:val="20"/>
+        </w:rPr>
+        <w:t xml:space="preserve"> was </w:t>
+      </w:r>
+      <w:r>
+        <w:rPr>
+          <w:rFonts w:ascii="Times New Roman" w:eastAsia="Times New Roman" w:hAnsi="Times New Roman" w:cs="Times New Roman"/>
+          <w:color w:val="000000" w:themeColor="text1"/>
+          <w:sz w:val="20"/>
+          <w:szCs w:val="20"/>
+        </w:rPr>
+        <w:t>trying</w:t>
+      </w:r>
+      <w:r>
+        <w:rPr>
+          <w:rFonts w:ascii="Times New Roman" w:eastAsia="Times New Roman" w:hAnsi="Times New Roman" w:cs="Times New Roman"/>
+          <w:color w:val="000000" w:themeColor="text1"/>
+          <w:sz w:val="20"/>
+          <w:szCs w:val="20"/>
+        </w:rPr>
+        <w:t xml:space="preserve"> to figure out via context clues </w:t>
+      </w:r>
+      <w:r>
+        <w:rPr>
+          <w:rFonts w:ascii="Times New Roman" w:eastAsia="Times New Roman" w:hAnsi="Times New Roman" w:cs="Times New Roman"/>
+          <w:color w:val="000000" w:themeColor="text1"/>
+          <w:sz w:val="20"/>
+          <w:szCs w:val="20"/>
+        </w:rPr>
+        <w:t>(web searches)</w:t>
+      </w:r>
+      <w:r>
+        <w:rPr>
+          <w:rFonts w:ascii="Times New Roman" w:eastAsia="Times New Roman" w:hAnsi="Times New Roman" w:cs="Times New Roman"/>
+          <w:color w:val="000000" w:themeColor="text1"/>
+          <w:sz w:val="20"/>
+          <w:szCs w:val="20"/>
+        </w:rPr>
+        <w:t xml:space="preserve"> that “bash” </w:t>
       </w:r>
       <w:r>
         <w:rPr>
@@ -7975,58 +8762,237 @@
           <w:sz w:val="20"/>
           <w:szCs w:val="20"/>
         </w:rPr>
-        <w:t>was figuring out how to “cd” (change directory) into folders on my mac that contained spaces within the names. I finally figured out that you may use “tab” to auto-complete the folder names, though I’m still quite confused how you configure the forward and backslashes in order to type in a folder name which contains a space.</w:t>
-      </w:r>
-    </w:p>
-    <w:p>
-      <w:pPr>
-        <w:rPr>
-          <w:rFonts w:ascii="Times New Roman" w:eastAsia="Times New Roman" w:hAnsi="Times New Roman" w:cs="Times New Roman"/>
-          <w:color w:val="000000" w:themeColor="text1"/>
-          <w:sz w:val="20"/>
-          <w:szCs w:val="20"/>
-        </w:rPr>
-      </w:pPr>
-    </w:p>
-    <w:p>
-      <w:pPr>
-        <w:rPr>
-          <w:rFonts w:ascii="Times New Roman" w:eastAsia="Times New Roman" w:hAnsi="Times New Roman" w:cs="Times New Roman"/>
-          <w:color w:val="000000" w:themeColor="text1"/>
-          <w:sz w:val="20"/>
-          <w:szCs w:val="20"/>
-        </w:rPr>
-      </w:pPr>
-      <w:r>
-        <w:rPr>
-          <w:rFonts w:ascii="Times New Roman" w:eastAsia="Times New Roman" w:hAnsi="Times New Roman" w:cs="Times New Roman"/>
-          <w:color w:val="000000" w:themeColor="text1"/>
-          <w:sz w:val="20"/>
-          <w:szCs w:val="20"/>
-        </w:rPr>
-        <w:lastRenderedPageBreak/>
-        <w:t>Another point of confusion was figuring out what the ~$b file was that randomly appeared as an “untracked file” when I did a “git status.” After some investigation, I learned that those files are “lock files,” which are created when you have certain files open, and disappear after you close them.</w:t>
-      </w:r>
-    </w:p>
-    <w:p>
-      <w:pPr>
-        <w:rPr>
-          <w:rFonts w:ascii="Times New Roman" w:eastAsia="Times New Roman" w:hAnsi="Times New Roman" w:cs="Times New Roman"/>
-          <w:color w:val="000000" w:themeColor="text1"/>
-          <w:sz w:val="20"/>
-          <w:szCs w:val="20"/>
-        </w:rPr>
-      </w:pPr>
-    </w:p>
-    <w:p>
-      <w:pPr>
-        <w:rPr>
-          <w:rFonts w:ascii="Times New Roman" w:eastAsia="Times New Roman" w:hAnsi="Times New Roman" w:cs="Times New Roman"/>
-          <w:color w:val="000000" w:themeColor="text1"/>
-          <w:sz w:val="20"/>
-          <w:szCs w:val="20"/>
-        </w:rPr>
-      </w:pPr>
+        <w:t xml:space="preserve">was figuring out </w:t>
+      </w:r>
+      <w:r>
+        <w:rPr>
+          <w:rFonts w:ascii="Times New Roman" w:eastAsia="Times New Roman" w:hAnsi="Times New Roman" w:cs="Times New Roman"/>
+          <w:color w:val="000000" w:themeColor="text1"/>
+          <w:sz w:val="20"/>
+          <w:szCs w:val="20"/>
+        </w:rPr>
+        <w:t>why I couldn’t</w:t>
+      </w:r>
+      <w:r>
+        <w:rPr>
+          <w:rFonts w:ascii="Times New Roman" w:eastAsia="Times New Roman" w:hAnsi="Times New Roman" w:cs="Times New Roman"/>
+          <w:color w:val="000000" w:themeColor="text1"/>
+          <w:sz w:val="20"/>
+          <w:szCs w:val="20"/>
+        </w:rPr>
+        <w:t xml:space="preserve"> “cd” (change directory) into</w:t>
+      </w:r>
+      <w:r>
+        <w:rPr>
+          <w:rFonts w:ascii="Times New Roman" w:eastAsia="Times New Roman" w:hAnsi="Times New Roman" w:cs="Times New Roman"/>
+          <w:color w:val="000000" w:themeColor="text1"/>
+          <w:sz w:val="20"/>
+          <w:szCs w:val="20"/>
+        </w:rPr>
+        <w:t xml:space="preserve"> my</w:t>
+      </w:r>
+      <w:r>
+        <w:rPr>
+          <w:rFonts w:ascii="Times New Roman" w:eastAsia="Times New Roman" w:hAnsi="Times New Roman" w:cs="Times New Roman"/>
+          <w:color w:val="000000" w:themeColor="text1"/>
+          <w:sz w:val="20"/>
+          <w:szCs w:val="20"/>
+        </w:rPr>
+        <w:t xml:space="preserve"> folders</w:t>
+      </w:r>
+      <w:r>
+        <w:rPr>
+          <w:rFonts w:ascii="Times New Roman" w:eastAsia="Times New Roman" w:hAnsi="Times New Roman" w:cs="Times New Roman"/>
+          <w:color w:val="000000" w:themeColor="text1"/>
+          <w:sz w:val="20"/>
+          <w:szCs w:val="20"/>
+        </w:rPr>
+        <w:t>…eventually realizing that you need a ~special syntax~ for</w:t>
+      </w:r>
+      <w:r>
+        <w:rPr>
+          <w:rFonts w:ascii="Times New Roman" w:eastAsia="Times New Roman" w:hAnsi="Times New Roman" w:cs="Times New Roman"/>
+          <w:color w:val="000000" w:themeColor="text1"/>
+          <w:sz w:val="20"/>
+          <w:szCs w:val="20"/>
+        </w:rPr>
+        <w:t xml:space="preserve"> </w:t>
+      </w:r>
+      <w:r>
+        <w:rPr>
+          <w:rFonts w:ascii="Times New Roman" w:eastAsia="Times New Roman" w:hAnsi="Times New Roman" w:cs="Times New Roman"/>
+          <w:color w:val="000000" w:themeColor="text1"/>
+          <w:sz w:val="20"/>
+          <w:szCs w:val="20"/>
+        </w:rPr>
+        <w:t>folders that contain</w:t>
+      </w:r>
+      <w:r>
+        <w:rPr>
+          <w:rFonts w:ascii="Times New Roman" w:eastAsia="Times New Roman" w:hAnsi="Times New Roman" w:cs="Times New Roman"/>
+          <w:color w:val="000000" w:themeColor="text1"/>
+          <w:sz w:val="20"/>
+          <w:szCs w:val="20"/>
+        </w:rPr>
+        <w:t xml:space="preserve"> spaces </w:t>
+      </w:r>
+      <w:r>
+        <w:rPr>
+          <w:rFonts w:ascii="Times New Roman" w:eastAsia="Times New Roman" w:hAnsi="Times New Roman" w:cs="Times New Roman"/>
+          <w:color w:val="000000" w:themeColor="text1"/>
+          <w:sz w:val="20"/>
+          <w:szCs w:val="20"/>
+        </w:rPr>
+        <w:t>in</w:t>
+      </w:r>
+      <w:r>
+        <w:rPr>
+          <w:rFonts w:ascii="Times New Roman" w:eastAsia="Times New Roman" w:hAnsi="Times New Roman" w:cs="Times New Roman"/>
+          <w:color w:val="000000" w:themeColor="text1"/>
+          <w:sz w:val="20"/>
+          <w:szCs w:val="20"/>
+        </w:rPr>
+        <w:t xml:space="preserve"> the names. I finally figured out that you may use “tab” to auto-complete the folder names, though I’m still quite confused how </w:t>
+      </w:r>
+      <w:r>
+        <w:rPr>
+          <w:rFonts w:ascii="Times New Roman" w:eastAsia="Times New Roman" w:hAnsi="Times New Roman" w:cs="Times New Roman"/>
+          <w:color w:val="000000" w:themeColor="text1"/>
+          <w:sz w:val="20"/>
+          <w:szCs w:val="20"/>
+        </w:rPr>
+        <w:t>the</w:t>
+      </w:r>
+      <w:r>
+        <w:rPr>
+          <w:rFonts w:ascii="Times New Roman" w:eastAsia="Times New Roman" w:hAnsi="Times New Roman" w:cs="Times New Roman"/>
+          <w:color w:val="000000" w:themeColor="text1"/>
+          <w:sz w:val="20"/>
+          <w:szCs w:val="20"/>
+        </w:rPr>
+        <w:t xml:space="preserve"> forward and backslashes </w:t>
+      </w:r>
+      <w:r>
+        <w:rPr>
+          <w:rFonts w:ascii="Times New Roman" w:eastAsia="Times New Roman" w:hAnsi="Times New Roman" w:cs="Times New Roman"/>
+          <w:color w:val="000000" w:themeColor="text1"/>
+          <w:sz w:val="20"/>
+          <w:szCs w:val="20"/>
+        </w:rPr>
+        <w:t>relate to calling</w:t>
+      </w:r>
+      <w:r>
+        <w:rPr>
+          <w:rFonts w:ascii="Times New Roman" w:eastAsia="Times New Roman" w:hAnsi="Times New Roman" w:cs="Times New Roman"/>
+          <w:color w:val="000000" w:themeColor="text1"/>
+          <w:sz w:val="20"/>
+          <w:szCs w:val="20"/>
+        </w:rPr>
+        <w:t xml:space="preserve"> a folder </w:t>
+      </w:r>
+      <w:r>
+        <w:rPr>
+          <w:rFonts w:ascii="Times New Roman" w:eastAsia="Times New Roman" w:hAnsi="Times New Roman" w:cs="Times New Roman"/>
+          <w:color w:val="000000" w:themeColor="text1"/>
+          <w:sz w:val="20"/>
+          <w:szCs w:val="20"/>
+        </w:rPr>
+        <w:t>whose name</w:t>
+      </w:r>
+      <w:r>
+        <w:rPr>
+          <w:rFonts w:ascii="Times New Roman" w:eastAsia="Times New Roman" w:hAnsi="Times New Roman" w:cs="Times New Roman"/>
+          <w:color w:val="000000" w:themeColor="text1"/>
+          <w:sz w:val="20"/>
+          <w:szCs w:val="20"/>
+        </w:rPr>
+        <w:t xml:space="preserve"> contains a space.</w:t>
+      </w:r>
+    </w:p>
+    <w:p>
+      <w:pPr>
+        <w:rPr>
+          <w:rFonts w:ascii="Times New Roman" w:eastAsia="Times New Roman" w:hAnsi="Times New Roman" w:cs="Times New Roman"/>
+          <w:color w:val="000000" w:themeColor="text1"/>
+          <w:sz w:val="20"/>
+          <w:szCs w:val="20"/>
+        </w:rPr>
+      </w:pPr>
+    </w:p>
+    <w:p>
+      <w:pPr>
+        <w:rPr>
+          <w:rFonts w:ascii="Times New Roman" w:eastAsia="Times New Roman" w:hAnsi="Times New Roman" w:cs="Times New Roman"/>
+          <w:color w:val="000000" w:themeColor="text1"/>
+          <w:sz w:val="20"/>
+          <w:szCs w:val="20"/>
+        </w:rPr>
+      </w:pPr>
+      <w:r>
+        <w:rPr>
+          <w:rFonts w:ascii="Times New Roman" w:eastAsia="Times New Roman" w:hAnsi="Times New Roman" w:cs="Times New Roman"/>
+          <w:color w:val="000000" w:themeColor="text1"/>
+          <w:sz w:val="20"/>
+          <w:szCs w:val="20"/>
+        </w:rPr>
+        <w:tab/>
+      </w:r>
+      <w:r>
+        <w:rPr>
+          <w:rFonts w:ascii="Times New Roman" w:eastAsia="Times New Roman" w:hAnsi="Times New Roman" w:cs="Times New Roman"/>
+          <w:color w:val="000000" w:themeColor="text1"/>
+          <w:sz w:val="20"/>
+          <w:szCs w:val="20"/>
+        </w:rPr>
+        <w:t>Another point of confusion</w:t>
+      </w:r>
+      <w:r>
+        <w:rPr>
+          <w:rFonts w:ascii="Times New Roman" w:eastAsia="Times New Roman" w:hAnsi="Times New Roman" w:cs="Times New Roman"/>
+          <w:color w:val="000000" w:themeColor="text1"/>
+          <w:sz w:val="20"/>
+          <w:szCs w:val="20"/>
+        </w:rPr>
+        <w:t xml:space="preserve"> for me</w:t>
+      </w:r>
+      <w:r>
+        <w:rPr>
+          <w:rFonts w:ascii="Times New Roman" w:eastAsia="Times New Roman" w:hAnsi="Times New Roman" w:cs="Times New Roman"/>
+          <w:color w:val="000000" w:themeColor="text1"/>
+          <w:sz w:val="20"/>
+          <w:szCs w:val="20"/>
+        </w:rPr>
+        <w:t xml:space="preserve"> was figuring out what the ~$b file was that randomly appeared as an “untracked file” when I did a “git status.” After some investigation, I learned that those files are “lock files,” which are created when you have certain files open, and disappear after you close them.</w:t>
+      </w:r>
+    </w:p>
+    <w:p>
+      <w:pPr>
+        <w:rPr>
+          <w:rFonts w:ascii="Times New Roman" w:eastAsia="Times New Roman" w:hAnsi="Times New Roman" w:cs="Times New Roman"/>
+          <w:color w:val="000000" w:themeColor="text1"/>
+          <w:sz w:val="20"/>
+          <w:szCs w:val="20"/>
+        </w:rPr>
+      </w:pPr>
+    </w:p>
+    <w:p>
+      <w:pPr>
+        <w:rPr>
+          <w:rFonts w:ascii="Times New Roman" w:eastAsia="Times New Roman" w:hAnsi="Times New Roman" w:cs="Times New Roman"/>
+          <w:color w:val="000000" w:themeColor="text1"/>
+          <w:sz w:val="20"/>
+          <w:szCs w:val="20"/>
+        </w:rPr>
+      </w:pPr>
+      <w:r>
+        <w:rPr>
+          <w:rFonts w:ascii="Times New Roman" w:eastAsia="Times New Roman" w:hAnsi="Times New Roman" w:cs="Times New Roman"/>
+          <w:color w:val="000000" w:themeColor="text1"/>
+          <w:sz w:val="20"/>
+          <w:szCs w:val="20"/>
+        </w:rPr>
+        <w:tab/>
+      </w:r>
       <w:r>
         <w:rPr>
           <w:rFonts w:ascii="Times New Roman" w:eastAsia="Times New Roman" w:hAnsi="Times New Roman" w:cs="Times New Roman"/>
@@ -8126,37 +9092,64 @@
           <w:sz w:val="20"/>
           <w:szCs w:val="20"/>
         </w:rPr>
-        <w:t>A</w:t>
-      </w:r>
-      <w:r>
-        <w:rPr>
-          <w:rFonts w:ascii="Times New Roman" w:eastAsia="Times New Roman" w:hAnsi="Times New Roman" w:cs="Times New Roman"/>
-          <w:color w:val="000000" w:themeColor="text1"/>
-          <w:sz w:val="20"/>
-          <w:szCs w:val="20"/>
-        </w:rPr>
-        <w:t>dditionally, I also managed to “diverge from main” when trying to set up my repo (I think I had made changes that were untracked using the GitHub website, and then made different untracked changes on the cloned folder on my computer). I couldn’t remember how I successfully pulled/merged the two repos into one, but I have internalized the importance of tracking changes (in one place).</w:t>
-      </w:r>
-    </w:p>
-    <w:p>
-      <w:pPr>
-        <w:rPr>
-          <w:rFonts w:ascii="Times New Roman" w:eastAsia="Times New Roman" w:hAnsi="Times New Roman" w:cs="Times New Roman"/>
-          <w:color w:val="000000" w:themeColor="text1"/>
-          <w:sz w:val="20"/>
-          <w:szCs w:val="20"/>
-        </w:rPr>
-      </w:pPr>
-    </w:p>
-    <w:p>
-      <w:pPr>
-        <w:rPr>
-          <w:rFonts w:ascii="Times New Roman" w:eastAsia="Times New Roman" w:hAnsi="Times New Roman" w:cs="Times New Roman"/>
-          <w:color w:val="000000" w:themeColor="text1"/>
-          <w:sz w:val="20"/>
-          <w:szCs w:val="20"/>
-        </w:rPr>
-      </w:pPr>
+        <w:tab/>
+      </w:r>
+      <w:r>
+        <w:rPr>
+          <w:rFonts w:ascii="Times New Roman" w:eastAsia="Times New Roman" w:hAnsi="Times New Roman" w:cs="Times New Roman"/>
+          <w:color w:val="000000" w:themeColor="text1"/>
+          <w:sz w:val="20"/>
+          <w:szCs w:val="20"/>
+        </w:rPr>
+        <w:t xml:space="preserve">Additionally, I also managed to “diverge from main” when trying to set up my repo (I think I had made changes that were untracked using the GitHub website, and then made different untracked changes on the cloned folder on my computer). I couldn’t remember how I successfully pulled/merged the two repos into one, but I </w:t>
+      </w:r>
+      <w:r>
+        <w:rPr>
+          <w:rFonts w:ascii="Times New Roman" w:eastAsia="Times New Roman" w:hAnsi="Times New Roman" w:cs="Times New Roman"/>
+          <w:color w:val="000000" w:themeColor="text1"/>
+          <w:sz w:val="20"/>
+          <w:szCs w:val="20"/>
+        </w:rPr>
+        <w:t>definitely</w:t>
+      </w:r>
+      <w:r>
+        <w:rPr>
+          <w:rFonts w:ascii="Times New Roman" w:eastAsia="Times New Roman" w:hAnsi="Times New Roman" w:cs="Times New Roman"/>
+          <w:color w:val="000000" w:themeColor="text1"/>
+          <w:sz w:val="20"/>
+          <w:szCs w:val="20"/>
+        </w:rPr>
+        <w:t xml:space="preserve"> internalized the importance of tracking changes (in one place).</w:t>
+      </w:r>
+    </w:p>
+    <w:p>
+      <w:pPr>
+        <w:rPr>
+          <w:rFonts w:ascii="Times New Roman" w:eastAsia="Times New Roman" w:hAnsi="Times New Roman" w:cs="Times New Roman"/>
+          <w:color w:val="000000" w:themeColor="text1"/>
+          <w:sz w:val="20"/>
+          <w:szCs w:val="20"/>
+        </w:rPr>
+      </w:pPr>
+    </w:p>
+    <w:p>
+      <w:pPr>
+        <w:rPr>
+          <w:rFonts w:ascii="Times New Roman" w:eastAsia="Times New Roman" w:hAnsi="Times New Roman" w:cs="Times New Roman"/>
+          <w:color w:val="000000" w:themeColor="text1"/>
+          <w:sz w:val="20"/>
+          <w:szCs w:val="20"/>
+        </w:rPr>
+      </w:pPr>
+      <w:r>
+        <w:rPr>
+          <w:rFonts w:ascii="Times New Roman" w:eastAsia="Times New Roman" w:hAnsi="Times New Roman" w:cs="Times New Roman"/>
+          <w:color w:val="000000" w:themeColor="text1"/>
+          <w:sz w:val="20"/>
+          <w:szCs w:val="20"/>
+        </w:rPr>
+        <w:tab/>
+      </w:r>
       <w:r>
         <w:rPr>
           <w:rFonts w:ascii="Times New Roman" w:eastAsia="Times New Roman" w:hAnsi="Times New Roman" w:cs="Times New Roman"/>
@@ -8337,8 +9330,6 @@
         </w:rPr>
         <w:t>Self-score</w:t>
       </w:r>
-      <w:bookmarkStart w:id="0" w:name="_GoBack"/>
-      <w:bookmarkEnd w:id="0"/>
     </w:p>
     <w:tbl>
       <w:tblPr>
@@ -8706,9 +9697,26 @@
               <w:rPr>
                 <w:rFonts w:ascii="Times New Roman" w:eastAsia="Times New Roman" w:hAnsi="Times New Roman" w:cs="Times New Roman"/>
                 <w:b/>
+                <w:i/>
                 <w:color w:val="D9D9D9"/>
               </w:rPr>
             </w:pPr>
+            <w:r>
+              <w:rPr>
+                <w:rFonts w:ascii="Times New Roman" w:eastAsia="Times New Roman" w:hAnsi="Times New Roman" w:cs="Times New Roman"/>
+                <w:b/>
+                <w:color w:val="000000" w:themeColor="text1"/>
+              </w:rPr>
+              <w:t xml:space="preserve">   </w:t>
+            </w:r>
+            <w:r>
+              <w:rPr>
+                <w:rFonts w:ascii="Times New Roman" w:eastAsia="Times New Roman" w:hAnsi="Times New Roman" w:cs="Times New Roman"/>
+                <w:b/>
+                <w:color w:val="000000" w:themeColor="text1"/>
+              </w:rPr>
+              <w:t>28</w:t>
+            </w:r>
           </w:p>
         </w:tc>
       </w:tr>
@@ -8909,6 +9917,30 @@
                 <w:color w:val="D9D9D9"/>
               </w:rPr>
             </w:pPr>
+            <w:r>
+              <w:rPr>
+                <w:rFonts w:ascii="Times New Roman" w:eastAsia="Times New Roman" w:hAnsi="Times New Roman" w:cs="Times New Roman"/>
+                <w:b/>
+                <w:color w:val="D9D9D9"/>
+              </w:rPr>
+              <w:t xml:space="preserve">   </w:t>
+            </w:r>
+            <w:r>
+              <w:rPr>
+                <w:rFonts w:ascii="Times New Roman" w:eastAsia="Times New Roman" w:hAnsi="Times New Roman" w:cs="Times New Roman"/>
+                <w:b/>
+                <w:color w:val="000000" w:themeColor="text1"/>
+              </w:rPr>
+              <w:t>2</w:t>
+            </w:r>
+            <w:r>
+              <w:rPr>
+                <w:rFonts w:ascii="Times New Roman" w:eastAsia="Times New Roman" w:hAnsi="Times New Roman" w:cs="Times New Roman"/>
+                <w:b/>
+                <w:color w:val="000000" w:themeColor="text1"/>
+              </w:rPr>
+              <w:t>4</w:t>
+            </w:r>
           </w:p>
         </w:tc>
       </w:tr>
@@ -9051,6 +10083,22 @@
                 <w:color w:val="D9D9D9"/>
               </w:rPr>
             </w:pPr>
+            <w:r>
+              <w:rPr>
+                <w:rFonts w:ascii="Times New Roman" w:eastAsia="Times New Roman" w:hAnsi="Times New Roman" w:cs="Times New Roman"/>
+                <w:b/>
+                <w:color w:val="D9D9D9"/>
+              </w:rPr>
+              <w:t xml:space="preserve">   </w:t>
+            </w:r>
+            <w:r>
+              <w:rPr>
+                <w:rFonts w:ascii="Times New Roman" w:eastAsia="Times New Roman" w:hAnsi="Times New Roman" w:cs="Times New Roman"/>
+                <w:b/>
+                <w:color w:val="000000" w:themeColor="text1"/>
+              </w:rPr>
+              <w:t>27</w:t>
+            </w:r>
           </w:p>
         </w:tc>
       </w:tr>
@@ -9251,6 +10299,22 @@
                 <w:color w:val="D9D9D9"/>
               </w:rPr>
             </w:pPr>
+            <w:r>
+              <w:rPr>
+                <w:rFonts w:ascii="Times New Roman" w:eastAsia="Times New Roman" w:hAnsi="Times New Roman" w:cs="Times New Roman"/>
+                <w:b/>
+                <w:color w:val="D9D9D9"/>
+              </w:rPr>
+              <w:t xml:space="preserve">  </w:t>
+            </w:r>
+            <w:r>
+              <w:rPr>
+                <w:rFonts w:ascii="Times New Roman" w:eastAsia="Times New Roman" w:hAnsi="Times New Roman" w:cs="Times New Roman"/>
+                <w:b/>
+                <w:color w:val="000000" w:themeColor="text1"/>
+              </w:rPr>
+              <w:t xml:space="preserve"> 16</w:t>
+            </w:r>
           </w:p>
         </w:tc>
       </w:tr>
@@ -9377,6 +10441,22 @@
                 <w:color w:val="D9D9D9"/>
               </w:rPr>
             </w:pPr>
+            <w:r>
+              <w:rPr>
+                <w:rFonts w:ascii="Times New Roman" w:eastAsia="Times New Roman" w:hAnsi="Times New Roman" w:cs="Times New Roman"/>
+                <w:b/>
+                <w:color w:val="D9D9D9"/>
+              </w:rPr>
+              <w:t xml:space="preserve">    </w:t>
+            </w:r>
+            <w:r>
+              <w:rPr>
+                <w:rFonts w:ascii="Times New Roman" w:eastAsia="Times New Roman" w:hAnsi="Times New Roman" w:cs="Times New Roman"/>
+                <w:b/>
+                <w:color w:val="000000" w:themeColor="text1"/>
+              </w:rPr>
+              <w:t>95</w:t>
+            </w:r>
           </w:p>
         </w:tc>
       </w:tr>
@@ -9389,6 +10469,8 @@
           <w:color w:val="D9D9D9"/>
         </w:rPr>
       </w:pPr>
+      <w:bookmarkStart w:id="0" w:name="_GoBack"/>
+      <w:bookmarkEnd w:id="0"/>
     </w:p>
     <w:sectPr>
       <w:pgSz w:w="12240" w:h="15840"/>
@@ -10220,6 +11302,7 @@
   <w:style w:type="character" w:default="1" w:styleId="DefaultParagraphFont">
     <w:name w:val="Default Paragraph Font"/>
     <w:uiPriority w:val="1"/>
+    <w:semiHidden/>
     <w:unhideWhenUsed/>
   </w:style>
   <w:style w:type="table" w:default="1" w:styleId="TableNormal">

</xml_diff>